<commit_message>
added a "little" more information to the readme file added taki icon and made a few syntax changes changed "change color" implementation for computer player
</commit_message>
<xml_diff>
--- a/readme.docx
+++ b/readme.docx
@@ -5,123 +5,14 @@
     <w:p>
       <w:pPr>
         <w:bidi/>
-        <w:rPr>
-          <w:rtl/>
-        </w:rPr>
-      </w:pPr>
-      <w:r>
-        <w:rPr>
-          <w:rFonts w:hint="cs"/>
-          <w:rtl/>
-        </w:rPr>
-        <w:t xml:space="preserve">תרגיל 1 </w:t>
-      </w:r>
-    </w:p>
-    <w:p>
-      <w:pPr>
-        <w:bidi/>
-        <w:rPr>
-          <w:rtl/>
-        </w:rPr>
-      </w:pPr>
-      <w:r>
-        <w:rPr>
-          <w:rFonts w:hint="cs"/>
-          <w:rtl/>
-        </w:rPr>
-        <w:t>מגישים:</w:t>
-      </w:r>
-    </w:p>
-    <w:p>
-      <w:pPr>
-        <w:bidi/>
-        <w:rPr>
-          <w:lang w:val="en-US"/>
-        </w:rPr>
-      </w:pPr>
-      <w:r>
-        <w:rPr>
-          <w:rFonts w:hint="cs"/>
-          <w:rtl/>
-        </w:rPr>
-        <w:t xml:space="preserve">דודי יחזקאל </w:t>
-      </w:r>
-      <w:r>
-        <w:rPr>
-          <w:rtl/>
-        </w:rPr>
-        <w:t>–</w:t>
-      </w:r>
-      <w:r>
-        <w:rPr>
-          <w:rFonts w:hint="cs"/>
-          <w:rtl/>
-        </w:rPr>
-        <w:t xml:space="preserve"> </w:t>
-      </w:r>
-      <w:r>
-        <w:rPr>
-          <w:lang w:val="en-US"/>
-        </w:rPr>
-        <w:t>200441749</w:t>
-      </w:r>
-    </w:p>
-    <w:p>
-      <w:pPr>
-        <w:bidi/>
-        <w:rPr>
-          <w:rtl/>
-          <w:lang w:val="en-US"/>
-        </w:rPr>
-      </w:pPr>
-      <w:r>
-        <w:rPr>
-          <w:rFonts w:hint="cs"/>
-          <w:rtl/>
-          <w:lang w:val="en-US"/>
-        </w:rPr>
-        <w:t xml:space="preserve">אור מנצור </w:t>
-      </w:r>
-      <w:r>
-        <w:rPr>
-          <w:rtl/>
-          <w:lang w:val="en-US"/>
-        </w:rPr>
-        <w:t>–</w:t>
-      </w:r>
-      <w:r>
-        <w:rPr>
-          <w:rFonts w:hint="cs"/>
-          <w:rtl/>
-          <w:lang w:val="en-US"/>
-        </w:rPr>
-        <w:t xml:space="preserve"> 204311997</w:t>
-      </w:r>
-      <w:r>
-        <w:rPr>
-          <w:rtl/>
-          <w:lang w:val="en-US"/>
-        </w:rPr>
-        <w:tab/>
-      </w:r>
-    </w:p>
-    <w:p>
-      <w:pPr>
-        <w:bidi/>
-        <w:rPr>
-          <w:rtl/>
-          <w:lang w:val="en-US"/>
-        </w:rPr>
-      </w:pPr>
-    </w:p>
-    <w:p>
-      <w:pPr>
-        <w:bidi/>
+        <w:jc w:val="center"/>
         <w:rPr>
           <w:b/>
           <w:bCs/>
-          <w:rtl/>
-          <w:lang w:val="en-US"/>
+          <w:sz w:val="36"/>
+          <w:szCs w:val="36"/>
+          <w:u w:val="single"/>
+          <w:rtl/>
         </w:rPr>
       </w:pPr>
       <w:r>
@@ -129,10 +20,2441 @@
           <w:rFonts w:hint="cs"/>
           <w:b/>
           <w:bCs/>
-          <w:rtl/>
-          <w:lang w:val="en-US"/>
-        </w:rPr>
-        <w:t xml:space="preserve">הנחות שלקחנו בחשבון </w:t>
+          <w:sz w:val="36"/>
+          <w:szCs w:val="36"/>
+          <w:u w:val="single"/>
+          <w:rtl/>
+        </w:rPr>
+        <w:t xml:space="preserve">פיתוח יישומי אינטרנט - </w:t>
+      </w:r>
+      <w:r>
+        <w:rPr>
+          <w:rFonts w:hint="cs"/>
+          <w:b/>
+          <w:bCs/>
+          <w:sz w:val="36"/>
+          <w:szCs w:val="36"/>
+          <w:u w:val="single"/>
+          <w:rtl/>
+        </w:rPr>
+        <w:t>תרגיל 1</w:t>
+      </w:r>
+    </w:p>
+    <w:p>
+      <w:pPr>
+        <w:bidi/>
+        <w:spacing w:after="0"/>
+        <w:jc w:val="center"/>
+        <w:rPr>
+          <w:u w:val="single"/>
+          <w:rtl/>
+        </w:rPr>
+      </w:pPr>
+      <w:r>
+        <w:rPr>
+          <w:rFonts w:hint="cs"/>
+          <w:u w:val="single"/>
+          <w:rtl/>
+        </w:rPr>
+        <w:t>מגישים:</w:t>
+      </w:r>
+    </w:p>
+    <w:p>
+      <w:pPr>
+        <w:bidi/>
+        <w:spacing w:after="0"/>
+        <w:jc w:val="center"/>
+        <w:rPr>
+          <w:rFonts w:hint="cs"/>
+          <w:rtl/>
+          <w:lang w:val="en-US"/>
+        </w:rPr>
+      </w:pPr>
+      <w:r>
+        <w:rPr>
+          <w:rFonts w:hint="cs"/>
+          <w:rtl/>
+        </w:rPr>
+        <w:t xml:space="preserve">דודי יחזקאל </w:t>
+      </w:r>
+      <w:r>
+        <w:rPr>
+          <w:rtl/>
+        </w:rPr>
+        <w:t>–</w:t>
+      </w:r>
+      <w:r>
+        <w:rPr>
+          <w:rFonts w:hint="cs"/>
+          <w:rtl/>
+        </w:rPr>
+        <w:t xml:space="preserve"> </w:t>
+      </w:r>
+      <w:r>
+        <w:rPr>
+          <w:lang w:val="en-US"/>
+        </w:rPr>
+        <w:t>200441749</w:t>
+      </w:r>
+      <w:r>
+        <w:rPr>
+          <w:rFonts w:hint="cs"/>
+          <w:rtl/>
+          <w:lang w:val="en-US"/>
+        </w:rPr>
+        <w:t xml:space="preserve"> </w:t>
+      </w:r>
+      <w:r>
+        <w:rPr>
+          <w:rtl/>
+          <w:lang w:val="en-US"/>
+        </w:rPr>
+        <w:t>–</w:t>
+      </w:r>
+      <w:r>
+        <w:rPr>
+          <w:rFonts w:hint="cs"/>
+          <w:rtl/>
+          <w:lang w:val="en-US"/>
+        </w:rPr>
+        <w:t xml:space="preserve"> </w:t>
+      </w:r>
+      <w:r>
+        <w:rPr>
+          <w:lang w:val="en-US"/>
+        </w:rPr>
+        <w:t>dudi.2705@gmail.com</w:t>
+      </w:r>
+    </w:p>
+    <w:p>
+      <w:pPr>
+        <w:bidi/>
+        <w:spacing w:after="0"/>
+        <w:jc w:val="center"/>
+        <w:rPr>
+          <w:lang w:val="en-US"/>
+        </w:rPr>
+      </w:pPr>
+      <w:r>
+        <w:rPr>
+          <w:rFonts w:hint="cs"/>
+          <w:rtl/>
+          <w:lang w:val="en-US"/>
+        </w:rPr>
+        <w:t xml:space="preserve">אור מנצור </w:t>
+      </w:r>
+      <w:r>
+        <w:rPr>
+          <w:rtl/>
+          <w:lang w:val="en-US"/>
+        </w:rPr>
+        <w:t>–</w:t>
+      </w:r>
+      <w:r>
+        <w:rPr>
+          <w:rFonts w:hint="cs"/>
+          <w:rtl/>
+          <w:lang w:val="en-US"/>
+        </w:rPr>
+        <w:t xml:space="preserve"> 204311997</w:t>
+      </w:r>
+      <w:r>
+        <w:rPr>
+          <w:rFonts w:hint="cs"/>
+          <w:rtl/>
+          <w:lang w:val="en-US"/>
+        </w:rPr>
+        <w:t xml:space="preserve"> </w:t>
+      </w:r>
+      <w:r>
+        <w:rPr>
+          <w:rtl/>
+          <w:lang w:val="en-US"/>
+        </w:rPr>
+        <w:t>–</w:t>
+      </w:r>
+      <w:r>
+        <w:rPr>
+          <w:rFonts w:hint="cs"/>
+          <w:rtl/>
+          <w:lang w:val="en-US"/>
+        </w:rPr>
+        <w:t xml:space="preserve"> </w:t>
+      </w:r>
+      <w:r>
+        <w:t xml:space="preserve"> </w:t>
+      </w:r>
+      <w:r>
+        <w:rPr>
+          <w:lang w:val="en-US"/>
+        </w:rPr>
+        <w:t>or.mantzur@gmail.com</w:t>
+      </w:r>
+    </w:p>
+    <w:p>
+      <w:pPr>
+        <w:bidi/>
+        <w:spacing w:after="0"/>
+        <w:rPr>
+          <w:rtl/>
+          <w:lang w:val="en-US"/>
+        </w:rPr>
+      </w:pPr>
+    </w:p>
+    <w:p>
+      <w:pPr>
+        <w:bidi/>
+        <w:rPr>
+          <w:b/>
+          <w:bCs/>
+          <w:sz w:val="24"/>
+          <w:szCs w:val="24"/>
+          <w:u w:val="single"/>
+          <w:rtl/>
+          <w:lang w:val="en-US"/>
+        </w:rPr>
+      </w:pPr>
+      <w:r>
+        <w:rPr>
+          <w:rFonts w:hint="cs"/>
+          <w:b/>
+          <w:bCs/>
+          <w:sz w:val="24"/>
+          <w:szCs w:val="24"/>
+          <w:u w:val="single"/>
+          <w:rtl/>
+          <w:lang w:val="en-US"/>
+        </w:rPr>
+        <w:t>תיעוד כללי של הפונקציות העיקריות ותפקידם:</w:t>
+      </w:r>
+    </w:p>
+    <w:p>
+      <w:pPr>
+        <w:bidi/>
+        <w:rPr>
+          <w:rtl/>
+          <w:lang w:val="en-US"/>
+        </w:rPr>
+      </w:pPr>
+      <w:r>
+        <w:rPr>
+          <w:rFonts w:hint="cs"/>
+          <w:rtl/>
+          <w:lang w:val="en-US"/>
+        </w:rPr>
+        <w:t>הפרויקט מחולק לתיקיות/קבצים לשם נוחות וקריאות הקוד באופן הבא:</w:t>
+      </w:r>
+    </w:p>
+    <w:p>
+      <w:pPr>
+        <w:pStyle w:val="ListParagraph"/>
+        <w:numPr>
+          <w:ilvl w:val="0"/>
+          <w:numId w:val="4"/>
+        </w:numPr>
+        <w:bidi/>
+        <w:rPr>
+          <w:rFonts w:hint="cs"/>
+          <w:rtl/>
+          <w:lang w:val="en-US"/>
+        </w:rPr>
+      </w:pPr>
+      <w:r>
+        <w:rPr>
+          <w:rFonts w:hint="cs"/>
+          <w:rtl/>
+          <w:lang w:val="en-US"/>
+        </w:rPr>
+        <w:t xml:space="preserve">תיקיית </w:t>
+      </w:r>
+      <w:proofErr w:type="spellStart"/>
+      <w:r>
+        <w:rPr>
+          <w:lang w:val="en-US"/>
+        </w:rPr>
+        <w:t>takiLogic</w:t>
+      </w:r>
+      <w:proofErr w:type="spellEnd"/>
+      <w:r>
+        <w:rPr>
+          <w:rFonts w:hint="cs"/>
+          <w:rtl/>
+          <w:lang w:val="en-US"/>
+        </w:rPr>
+        <w:t xml:space="preserve"> </w:t>
+      </w:r>
+      <w:r>
+        <w:rPr>
+          <w:rtl/>
+          <w:lang w:val="en-US"/>
+        </w:rPr>
+        <w:t>–</w:t>
+      </w:r>
+      <w:r>
+        <w:rPr>
+          <w:rFonts w:hint="cs"/>
+          <w:rtl/>
+          <w:lang w:val="en-US"/>
+        </w:rPr>
+        <w:t xml:space="preserve"> תיקייה המכילה את חלקו הלוגי של הקוד, בקבצים הנמצאים בתיקייה זו בשאיפה נעשה שימוש גם בתרגילים הבאים. </w:t>
+      </w:r>
+      <w:r>
+        <w:rPr>
+          <w:rtl/>
+          <w:lang w:val="en-US"/>
+        </w:rPr>
+        <w:br/>
+      </w:r>
+      <w:r>
+        <w:rPr>
+          <w:rFonts w:hint="cs"/>
+          <w:rtl/>
+          <w:lang w:val="en-US"/>
+        </w:rPr>
+        <w:t>הקבצים בתיקי</w:t>
+      </w:r>
+      <w:r>
+        <w:rPr>
+          <w:rFonts w:hint="cs"/>
+          <w:rtl/>
+          <w:lang w:val="en-US"/>
+        </w:rPr>
+        <w:t>ה</w:t>
+      </w:r>
+      <w:r>
+        <w:rPr>
+          <w:rFonts w:hint="cs"/>
+          <w:rtl/>
+          <w:lang w:val="en-US"/>
+        </w:rPr>
+        <w:t>:</w:t>
+      </w:r>
+      <w:r>
+        <w:rPr>
+          <w:rFonts w:hint="cs"/>
+          <w:rtl/>
+          <w:lang w:val="en-US"/>
+        </w:rPr>
+        <w:t>;</w:t>
+      </w:r>
+    </w:p>
+    <w:p>
+      <w:pPr>
+        <w:pStyle w:val="ListParagraph"/>
+        <w:numPr>
+          <w:ilvl w:val="1"/>
+          <w:numId w:val="4"/>
+        </w:numPr>
+        <w:bidi/>
+        <w:rPr>
+          <w:lang w:val="en-US"/>
+        </w:rPr>
+      </w:pPr>
+      <w:r>
+        <w:rPr>
+          <w:lang w:val="en-US"/>
+        </w:rPr>
+        <w:t>game.js</w:t>
+      </w:r>
+      <w:r>
+        <w:rPr>
+          <w:rFonts w:hint="cs"/>
+          <w:rtl/>
+          <w:lang w:val="en-US"/>
+        </w:rPr>
+        <w:t xml:space="preserve"> </w:t>
+      </w:r>
+      <w:r>
+        <w:rPr>
+          <w:rtl/>
+          <w:lang w:val="en-US"/>
+        </w:rPr>
+        <w:t>–</w:t>
+      </w:r>
+      <w:r>
+        <w:rPr>
+          <w:rFonts w:hint="cs"/>
+          <w:rtl/>
+          <w:lang w:val="en-US"/>
+        </w:rPr>
+        <w:t xml:space="preserve"> הקוד בו מנוהל משחק </w:t>
+      </w:r>
+      <w:proofErr w:type="spellStart"/>
+      <w:r>
+        <w:rPr>
+          <w:rFonts w:hint="cs"/>
+          <w:rtl/>
+          <w:lang w:val="en-US"/>
+        </w:rPr>
+        <w:t>הט</w:t>
+      </w:r>
+      <w:bookmarkStart w:id="0" w:name="_GoBack"/>
+      <w:bookmarkEnd w:id="0"/>
+      <w:r>
+        <w:rPr>
+          <w:rFonts w:hint="cs"/>
+          <w:rtl/>
+          <w:lang w:val="en-US"/>
+        </w:rPr>
+        <w:t>אקי</w:t>
+      </w:r>
+      <w:proofErr w:type="spellEnd"/>
+      <w:r>
+        <w:rPr>
+          <w:rFonts w:hint="cs"/>
+          <w:rtl/>
+          <w:lang w:val="en-US"/>
+        </w:rPr>
+        <w:t xml:space="preserve"> </w:t>
+      </w:r>
+      <w:r>
+        <w:rPr>
+          <w:lang w:val="en-US"/>
+        </w:rPr>
+        <w:br/>
+      </w:r>
+      <w:r>
+        <w:rPr>
+          <w:rFonts w:hint="cs"/>
+          <w:rtl/>
+          <w:lang w:val="en-US"/>
+        </w:rPr>
+        <w:t>פונקציות עיקריות:</w:t>
+      </w:r>
+    </w:p>
+    <w:p>
+      <w:pPr>
+        <w:pStyle w:val="ListParagraph"/>
+        <w:numPr>
+          <w:ilvl w:val="2"/>
+          <w:numId w:val="4"/>
+        </w:numPr>
+        <w:bidi/>
+        <w:rPr>
+          <w:lang w:val="en-US"/>
+        </w:rPr>
+      </w:pPr>
+      <w:r>
+        <w:rPr>
+          <w:lang w:val="en-US"/>
+        </w:rPr>
+        <w:t>Game</w:t>
+      </w:r>
+      <w:r>
+        <w:rPr>
+          <w:rFonts w:hint="cs"/>
+          <w:rtl/>
+          <w:lang w:val="en-US"/>
+        </w:rPr>
+        <w:t xml:space="preserve"> </w:t>
+      </w:r>
+      <w:r>
+        <w:rPr>
+          <w:rtl/>
+          <w:lang w:val="en-US"/>
+        </w:rPr>
+        <w:t>–</w:t>
+      </w:r>
+      <w:r>
+        <w:rPr>
+          <w:rFonts w:hint="cs"/>
+          <w:rtl/>
+          <w:lang w:val="en-US"/>
+        </w:rPr>
+        <w:t xml:space="preserve"> מודול זה משמש על מנת ליצור מופע של משחק ומחזיק בתוכו את רוב המידע אותו המשחק ואת פונקציונליות שלו, בחרנו לממש זה כדי שבעתיד כל משחק יהיה מנוהל בנפרד בעזרת מודול זה. פונקציות עיקריות של מודול זה</w:t>
+      </w:r>
+      <w:r>
+        <w:rPr>
+          <w:rFonts w:hint="cs"/>
+          <w:rtl/>
+          <w:lang w:val="en-US"/>
+        </w:rPr>
+        <w:t>:</w:t>
+      </w:r>
+    </w:p>
+    <w:p>
+      <w:pPr>
+        <w:pStyle w:val="ListParagraph"/>
+        <w:numPr>
+          <w:ilvl w:val="3"/>
+          <w:numId w:val="4"/>
+        </w:numPr>
+        <w:bidi/>
+        <w:rPr>
+          <w:lang w:val="en-US"/>
+        </w:rPr>
+      </w:pPr>
+      <w:proofErr w:type="spellStart"/>
+      <w:r>
+        <w:rPr>
+          <w:lang w:val="en-US"/>
+        </w:rPr>
+        <w:t>addPlayerToGame</w:t>
+      </w:r>
+      <w:proofErr w:type="spellEnd"/>
+      <w:r>
+        <w:rPr>
+          <w:rFonts w:hint="cs"/>
+          <w:rtl/>
+          <w:lang w:val="en-US"/>
+        </w:rPr>
+        <w:t xml:space="preserve"> </w:t>
+      </w:r>
+      <w:r>
+        <w:rPr>
+          <w:rtl/>
+          <w:lang w:val="en-US"/>
+        </w:rPr>
+        <w:t>–</w:t>
+      </w:r>
+      <w:r>
+        <w:rPr>
+          <w:rFonts w:hint="cs"/>
+          <w:rtl/>
+          <w:lang w:val="en-US"/>
+        </w:rPr>
+        <w:t xml:space="preserve"> הוספת שחקן חדש למשחק, ברגע שמגיעים למספר הנדרש של שחקנים פונקציה זו תקרא לפונקציה "</w:t>
+      </w:r>
+      <w:r>
+        <w:rPr>
+          <w:lang w:val="en-US"/>
+        </w:rPr>
+        <w:t>private</w:t>
+      </w:r>
+      <w:r>
+        <w:rPr>
+          <w:rFonts w:hint="cs"/>
+          <w:rtl/>
+          <w:lang w:val="en-US"/>
+        </w:rPr>
+        <w:t>"</w:t>
+      </w:r>
+      <w:r>
+        <w:rPr>
+          <w:rFonts w:hint="cs"/>
+          <w:lang w:val="en-US"/>
+        </w:rPr>
+        <w:t xml:space="preserve"> </w:t>
+      </w:r>
+      <w:r>
+        <w:rPr>
+          <w:rFonts w:hint="cs"/>
+          <w:rtl/>
+          <w:lang w:val="en-US"/>
+        </w:rPr>
+        <w:t xml:space="preserve">של המודול בשם </w:t>
+      </w:r>
+      <w:proofErr w:type="spellStart"/>
+      <w:r>
+        <w:rPr>
+          <w:lang w:val="en-US"/>
+        </w:rPr>
+        <w:t>startGame</w:t>
+      </w:r>
+      <w:proofErr w:type="spellEnd"/>
+      <w:r>
+        <w:rPr>
+          <w:rFonts w:hint="cs"/>
+          <w:rtl/>
+          <w:lang w:val="en-US"/>
+        </w:rPr>
+        <w:t xml:space="preserve"> אשר תאתחל את המשחק</w:t>
+      </w:r>
+      <w:r>
+        <w:rPr>
+          <w:rFonts w:hint="cs"/>
+          <w:rtl/>
+          <w:lang w:val="en-US"/>
+        </w:rPr>
+        <w:t xml:space="preserve"> ע"י משיכת קלף מהקופה והגדרת תחילת התור הראשון.</w:t>
+      </w:r>
+      <w:r>
+        <w:rPr>
+          <w:rtl/>
+          <w:lang w:val="en-US"/>
+        </w:rPr>
+        <w:br/>
+      </w:r>
+      <w:r>
+        <w:rPr>
+          <w:rFonts w:hint="cs"/>
+          <w:rtl/>
+          <w:lang w:val="en-US"/>
+        </w:rPr>
+        <w:t>ברגע ששחקן מצטרף למשחק הוא מקבל 8 קלפים ראשונים</w:t>
+      </w:r>
+    </w:p>
+    <w:p>
+      <w:pPr>
+        <w:pStyle w:val="ListParagraph"/>
+        <w:numPr>
+          <w:ilvl w:val="3"/>
+          <w:numId w:val="4"/>
+        </w:numPr>
+        <w:bidi/>
+        <w:rPr>
+          <w:lang w:val="en-US"/>
+        </w:rPr>
+      </w:pPr>
+      <w:proofErr w:type="spellStart"/>
+      <w:r>
+        <w:rPr>
+          <w:lang w:val="en-US"/>
+        </w:rPr>
+        <w:t>makeComputerPlayerMove</w:t>
+      </w:r>
+      <w:proofErr w:type="spellEnd"/>
+      <w:r>
+        <w:rPr>
+          <w:rFonts w:hint="cs"/>
+          <w:rtl/>
+          <w:lang w:val="en-US"/>
+        </w:rPr>
+        <w:t xml:space="preserve"> </w:t>
+      </w:r>
+      <w:r>
+        <w:rPr>
+          <w:rtl/>
+          <w:lang w:val="en-US"/>
+        </w:rPr>
+        <w:t>–</w:t>
+      </w:r>
+      <w:r>
+        <w:rPr>
+          <w:rFonts w:hint="cs"/>
+          <w:rtl/>
+          <w:lang w:val="en-US"/>
+        </w:rPr>
+        <w:t xml:space="preserve"> לוגיקה על פיה השחקן הממוחשב בוחר איזה קלף לשים על השולחן, אן למשוך מהקופה במידה ואין לו קלף לשים.</w:t>
+      </w:r>
+    </w:p>
+    <w:p>
+      <w:pPr>
+        <w:pStyle w:val="ListParagraph"/>
+        <w:numPr>
+          <w:ilvl w:val="3"/>
+          <w:numId w:val="4"/>
+        </w:numPr>
+        <w:bidi/>
+        <w:rPr>
+          <w:lang w:val="en-US"/>
+        </w:rPr>
+      </w:pPr>
+      <w:proofErr w:type="spellStart"/>
+      <w:r>
+        <w:rPr>
+          <w:lang w:val="en-US"/>
+        </w:rPr>
+        <w:t>makeMove</w:t>
+      </w:r>
+      <w:proofErr w:type="spellEnd"/>
+      <w:r>
+        <w:rPr>
+          <w:rFonts w:hint="cs"/>
+          <w:rtl/>
+          <w:lang w:val="en-US"/>
+        </w:rPr>
+        <w:t xml:space="preserve"> </w:t>
+      </w:r>
+      <w:r>
+        <w:rPr>
+          <w:rtl/>
+          <w:lang w:val="en-US"/>
+        </w:rPr>
+        <w:t>–</w:t>
+      </w:r>
+      <w:r>
+        <w:rPr>
+          <w:rFonts w:hint="cs"/>
+          <w:rtl/>
+          <w:lang w:val="en-US"/>
+        </w:rPr>
+        <w:t xml:space="preserve"> הפונקציה הנקראת כאשר שחקן לוחץ על קלף כלשהו, הפונקציה מקבלת את הקלף שהשחקן בחר ומידע נוסף במידה ויש (לדוגמא - צבע שנבחר במידה והקלף הוא שינוי צבע) </w:t>
+      </w:r>
+      <w:r>
+        <w:rPr>
+          <w:rtl/>
+          <w:lang w:val="en-US"/>
+        </w:rPr>
+        <w:br/>
+      </w:r>
+      <w:r>
+        <w:rPr>
+          <w:rFonts w:hint="cs"/>
+          <w:rtl/>
+          <w:lang w:val="en-US"/>
+        </w:rPr>
+        <w:t>הפונקציה בודקת שאכן המהלך הוא מהלך חוקי</w:t>
+      </w:r>
+      <w:r>
+        <w:rPr>
+          <w:rFonts w:hint="cs"/>
+          <w:rtl/>
+          <w:lang w:val="en-US"/>
+        </w:rPr>
+        <w:t xml:space="preserve">, לאחר מכן מעבירה את הקלף מידי השחקן לשולחן ובודקת אם השחקן ניצח, במידה ולא הפונקציה בודקת את מצב המשחק לאחר הנחת הקלף (האם מדובר בקלף מיוחד, האם המצב הנוכחי הוא </w:t>
+      </w:r>
+      <w:proofErr w:type="spellStart"/>
+      <w:r>
+        <w:rPr>
+          <w:rFonts w:hint="cs"/>
+          <w:rtl/>
+          <w:lang w:val="en-US"/>
+        </w:rPr>
+        <w:t>טאקי</w:t>
+      </w:r>
+      <w:proofErr w:type="spellEnd"/>
+      <w:r>
+        <w:rPr>
+          <w:rFonts w:hint="cs"/>
+          <w:rtl/>
+          <w:lang w:val="en-US"/>
+        </w:rPr>
+        <w:t xml:space="preserve"> פתוח </w:t>
+      </w:r>
+      <w:proofErr w:type="spellStart"/>
+      <w:r>
+        <w:rPr>
+          <w:rFonts w:hint="cs"/>
+          <w:rtl/>
+          <w:lang w:val="en-US"/>
+        </w:rPr>
+        <w:t>וכו</w:t>
+      </w:r>
+      <w:proofErr w:type="spellEnd"/>
+      <w:r>
+        <w:rPr>
+          <w:rFonts w:hint="cs"/>
+          <w:rtl/>
+          <w:lang w:val="en-US"/>
+        </w:rPr>
+        <w:t>)</w:t>
+      </w:r>
+      <w:r>
+        <w:rPr>
+          <w:rtl/>
+          <w:lang w:val="en-US"/>
+        </w:rPr>
+        <w:br/>
+      </w:r>
+      <w:r>
+        <w:rPr>
+          <w:rFonts w:hint="cs"/>
+          <w:rtl/>
+          <w:lang w:val="en-US"/>
+        </w:rPr>
+        <w:t>בסיום התור עובר לשחקן הבא או נשאר אצל השחקן הנוכחי בהתאם לקלף שהונח.</w:t>
+      </w:r>
+      <w:r>
+        <w:rPr>
+          <w:rtl/>
+          <w:lang w:val="en-US"/>
+        </w:rPr>
+        <w:br/>
+      </w:r>
+      <w:r>
+        <w:rPr>
+          <w:rFonts w:hint="cs"/>
+          <w:rtl/>
+          <w:lang w:val="en-US"/>
+        </w:rPr>
+        <w:t>אם התור הבא שייך לשחקן ממוחשב אז פונקציה זו תקרא ל</w:t>
+      </w:r>
+      <w:proofErr w:type="spellStart"/>
+      <w:r>
+        <w:rPr>
+          <w:lang w:val="en-US"/>
+        </w:rPr>
+        <w:t>makeComputerPlayerMove</w:t>
+      </w:r>
+      <w:proofErr w:type="spellEnd"/>
+      <w:r>
+        <w:rPr>
+          <w:rFonts w:hint="cs"/>
+          <w:rtl/>
+          <w:lang w:val="en-US"/>
+        </w:rPr>
+        <w:t xml:space="preserve"> בעזרת </w:t>
+      </w:r>
+      <w:r>
+        <w:rPr>
+          <w:lang w:val="en-US"/>
+        </w:rPr>
+        <w:t>timeout</w:t>
+      </w:r>
+      <w:r>
+        <w:rPr>
+          <w:rFonts w:hint="cs"/>
+          <w:rtl/>
+          <w:lang w:val="en-US"/>
+        </w:rPr>
+        <w:t xml:space="preserve"> גם בכדי לדמות זמן חשיבה של המחשב וגם בכדי שהתור הנוכחי יסתיים לפני שהתור הבא מתחיל.</w:t>
+      </w:r>
+    </w:p>
+    <w:p>
+      <w:pPr>
+        <w:pStyle w:val="ListParagraph"/>
+        <w:numPr>
+          <w:ilvl w:val="1"/>
+          <w:numId w:val="4"/>
+        </w:numPr>
+        <w:bidi/>
+        <w:rPr>
+          <w:lang w:val="en-US"/>
+        </w:rPr>
+      </w:pPr>
+      <w:r>
+        <w:rPr>
+          <w:lang w:val="en-US"/>
+        </w:rPr>
+        <w:t>deck.js</w:t>
+      </w:r>
+      <w:r>
+        <w:rPr>
+          <w:rFonts w:hint="cs"/>
+          <w:rtl/>
+          <w:lang w:val="en-US"/>
+        </w:rPr>
+        <w:t xml:space="preserve"> </w:t>
+      </w:r>
+      <w:r>
+        <w:rPr>
+          <w:rtl/>
+          <w:lang w:val="en-US"/>
+        </w:rPr>
+        <w:t>–</w:t>
+      </w:r>
+      <w:r>
+        <w:rPr>
+          <w:rFonts w:hint="cs"/>
+          <w:rtl/>
+          <w:lang w:val="en-US"/>
+        </w:rPr>
+        <w:t xml:space="preserve"> </w:t>
+      </w:r>
+      <w:r>
+        <w:rPr>
+          <w:rFonts w:hint="cs"/>
+          <w:rtl/>
+          <w:lang w:val="en-US"/>
+        </w:rPr>
+        <w:t xml:space="preserve">מודול בעזרתו </w:t>
+      </w:r>
+      <w:r>
+        <w:rPr>
+          <w:rFonts w:hint="cs"/>
+          <w:rtl/>
+          <w:lang w:val="en-US"/>
+        </w:rPr>
+        <w:t>מנוהלת חפיסת הקלפים</w:t>
+      </w:r>
+      <w:r>
+        <w:rPr>
+          <w:rtl/>
+          <w:lang w:val="en-US"/>
+        </w:rPr>
+        <w:br/>
+      </w:r>
+      <w:r>
+        <w:rPr>
+          <w:rFonts w:hint="cs"/>
+          <w:rtl/>
+          <w:lang w:val="en-US"/>
+        </w:rPr>
+        <w:t>ביצירת מופע של חפיסת קלפים חפיסת הקלפים מאותחלת לפי הגדרות התרגיל</w:t>
+      </w:r>
+      <w:r>
+        <w:rPr>
+          <w:rtl/>
+          <w:lang w:val="en-US"/>
+        </w:rPr>
+        <w:br/>
+      </w:r>
+      <w:r>
+        <w:rPr>
+          <w:rFonts w:hint="cs"/>
+          <w:rtl/>
+          <w:lang w:val="en-US"/>
+        </w:rPr>
+        <w:t>פונקציות עיקריות:</w:t>
+      </w:r>
+    </w:p>
+    <w:p>
+      <w:pPr>
+        <w:pStyle w:val="ListParagraph"/>
+        <w:numPr>
+          <w:ilvl w:val="2"/>
+          <w:numId w:val="4"/>
+        </w:numPr>
+        <w:bidi/>
+        <w:rPr>
+          <w:lang w:val="en-US"/>
+        </w:rPr>
+      </w:pPr>
+      <w:r>
+        <w:rPr>
+          <w:rFonts w:hint="cs"/>
+          <w:rtl/>
+          <w:lang w:val="en-US"/>
+        </w:rPr>
+        <w:t>הוספת קלפים לקופה (במידה ויש להעביר קלפים מהשולחן חזרה לחפיסה)</w:t>
+      </w:r>
+    </w:p>
+    <w:p>
+      <w:pPr>
+        <w:pStyle w:val="ListParagraph"/>
+        <w:numPr>
+          <w:ilvl w:val="2"/>
+          <w:numId w:val="4"/>
+        </w:numPr>
+        <w:bidi/>
+        <w:rPr>
+          <w:lang w:val="en-US"/>
+        </w:rPr>
+      </w:pPr>
+      <w:r>
+        <w:rPr>
+          <w:rFonts w:hint="cs"/>
+          <w:rtl/>
+          <w:lang w:val="en-US"/>
+        </w:rPr>
+        <w:t>משיכת מספר כלשהו של קלפים מהקופה (הקלף שנמשך נבחר באופן אקראי)</w:t>
+      </w:r>
+    </w:p>
+    <w:p>
+      <w:pPr>
+        <w:pStyle w:val="ListParagraph"/>
+        <w:numPr>
+          <w:ilvl w:val="1"/>
+          <w:numId w:val="4"/>
+        </w:numPr>
+        <w:bidi/>
+        <w:rPr>
+          <w:lang w:val="en-US"/>
+        </w:rPr>
+      </w:pPr>
+      <w:r>
+        <w:rPr>
+          <w:lang w:val="en-US"/>
+        </w:rPr>
+        <w:t>card.js</w:t>
+      </w:r>
+      <w:r>
+        <w:rPr>
+          <w:rFonts w:hint="cs"/>
+          <w:rtl/>
+          <w:lang w:val="en-US"/>
+        </w:rPr>
+        <w:t xml:space="preserve"> </w:t>
+      </w:r>
+      <w:r>
+        <w:rPr>
+          <w:rtl/>
+          <w:lang w:val="en-US"/>
+        </w:rPr>
+        <w:t>–</w:t>
+      </w:r>
+      <w:r>
+        <w:rPr>
+          <w:rFonts w:hint="cs"/>
+          <w:rtl/>
+          <w:lang w:val="en-US"/>
+        </w:rPr>
+        <w:t xml:space="preserve"> מודול המגדיר מופע של קלף בודד</w:t>
+      </w:r>
+    </w:p>
+    <w:p>
+      <w:pPr>
+        <w:pStyle w:val="ListParagraph"/>
+        <w:bidi/>
+        <w:ind w:left="1440"/>
+        <w:rPr>
+          <w:rtl/>
+          <w:lang w:val="en-US"/>
+        </w:rPr>
+      </w:pPr>
+      <w:r>
+        <w:rPr>
+          <w:rFonts w:hint="cs"/>
+          <w:rtl/>
+          <w:lang w:val="en-US"/>
+        </w:rPr>
+        <w:t>פונקציות עיקריות:</w:t>
+      </w:r>
+    </w:p>
+    <w:p>
+      <w:pPr>
+        <w:pStyle w:val="ListParagraph"/>
+        <w:numPr>
+          <w:ilvl w:val="2"/>
+          <w:numId w:val="4"/>
+        </w:numPr>
+        <w:bidi/>
+        <w:rPr>
+          <w:lang w:val="en-US"/>
+        </w:rPr>
+      </w:pPr>
+      <w:r>
+        <w:rPr>
+          <w:rFonts w:hint="cs"/>
+          <w:rtl/>
+          <w:lang w:val="en-US"/>
+        </w:rPr>
+        <w:t xml:space="preserve">פונקציות </w:t>
+      </w:r>
+      <w:r>
+        <w:rPr>
+          <w:lang w:val="en-US"/>
+        </w:rPr>
+        <w:t>get</w:t>
+      </w:r>
+      <w:r>
+        <w:rPr>
+          <w:rFonts w:hint="cs"/>
+          <w:rtl/>
+          <w:lang w:val="en-US"/>
+        </w:rPr>
+        <w:t xml:space="preserve"> עבור הצבע והערך של הקלף</w:t>
+      </w:r>
+    </w:p>
+    <w:p>
+      <w:pPr>
+        <w:pStyle w:val="ListParagraph"/>
+        <w:numPr>
+          <w:ilvl w:val="2"/>
+          <w:numId w:val="4"/>
+        </w:numPr>
+        <w:bidi/>
+        <w:rPr>
+          <w:lang w:val="en-US"/>
+        </w:rPr>
+      </w:pPr>
+      <w:r>
+        <w:rPr>
+          <w:rFonts w:hint="cs"/>
+          <w:rtl/>
+          <w:lang w:val="en-US"/>
+        </w:rPr>
+        <w:t xml:space="preserve">פונקציית </w:t>
+      </w:r>
+      <w:r>
+        <w:rPr>
+          <w:lang w:val="en-US"/>
+        </w:rPr>
+        <w:t>set</w:t>
+      </w:r>
+      <w:r>
+        <w:rPr>
+          <w:rFonts w:hint="cs"/>
+          <w:rtl/>
+          <w:lang w:val="en-US"/>
+        </w:rPr>
+        <w:t xml:space="preserve"> עבור הצבע של הקלף המאופשרת רק עבור קלף מסוג "שנה צבע"</w:t>
+      </w:r>
+    </w:p>
+    <w:p>
+      <w:pPr>
+        <w:pStyle w:val="ListParagraph"/>
+        <w:numPr>
+          <w:ilvl w:val="2"/>
+          <w:numId w:val="4"/>
+        </w:numPr>
+        <w:bidi/>
+        <w:rPr>
+          <w:rtl/>
+          <w:lang w:val="en-US"/>
+        </w:rPr>
+      </w:pPr>
+      <w:r>
+        <w:rPr>
+          <w:rFonts w:hint="cs"/>
+          <w:rtl/>
+          <w:lang w:val="en-US"/>
+        </w:rPr>
+        <w:t>פונקציה לבדיקה האם הקלף הוא</w:t>
+      </w:r>
+      <w:r>
+        <w:rPr>
+          <w:rFonts w:hint="cs"/>
+          <w:rtl/>
+          <w:lang w:val="en-US"/>
+        </w:rPr>
+        <w:t xml:space="preserve"> קלף פעולה</w:t>
+      </w:r>
+      <w:r>
+        <w:rPr>
+          <w:rFonts w:hint="cs"/>
+          <w:rtl/>
+          <w:lang w:val="en-US"/>
+        </w:rPr>
+        <w:t xml:space="preserve"> </w:t>
+      </w:r>
+      <w:r>
+        <w:rPr>
+          <w:rtl/>
+          <w:lang w:val="en-US"/>
+        </w:rPr>
+        <w:br w:type="page"/>
+      </w:r>
+    </w:p>
+    <w:p>
+      <w:pPr>
+        <w:pStyle w:val="ListParagraph"/>
+        <w:numPr>
+          <w:ilvl w:val="1"/>
+          <w:numId w:val="4"/>
+        </w:numPr>
+        <w:bidi/>
+        <w:rPr>
+          <w:lang w:val="en-US"/>
+        </w:rPr>
+      </w:pPr>
+      <w:r>
+        <w:rPr>
+          <w:lang w:val="en-US"/>
+        </w:rPr>
+        <w:lastRenderedPageBreak/>
+        <w:t>cardsOnTable.js</w:t>
+      </w:r>
+      <w:r>
+        <w:rPr>
+          <w:rFonts w:hint="cs"/>
+          <w:rtl/>
+          <w:lang w:val="en-US"/>
+        </w:rPr>
+        <w:t xml:space="preserve"> </w:t>
+      </w:r>
+      <w:r>
+        <w:rPr>
+          <w:rtl/>
+          <w:lang w:val="en-US"/>
+        </w:rPr>
+        <w:t>–</w:t>
+      </w:r>
+      <w:r>
+        <w:rPr>
+          <w:rFonts w:hint="cs"/>
+          <w:rtl/>
+          <w:lang w:val="en-US"/>
+        </w:rPr>
+        <w:t xml:space="preserve"> מודול בעזרתו מנוהלים הקלפים שהונחו על השולחן</w:t>
+      </w:r>
+    </w:p>
+    <w:p>
+      <w:pPr>
+        <w:pStyle w:val="ListParagraph"/>
+        <w:bidi/>
+        <w:ind w:left="1440"/>
+        <w:rPr>
+          <w:rtl/>
+          <w:lang w:val="en-US"/>
+        </w:rPr>
+      </w:pPr>
+      <w:r>
+        <w:rPr>
+          <w:rFonts w:hint="cs"/>
+          <w:rtl/>
+          <w:lang w:val="en-US"/>
+        </w:rPr>
+        <w:t>פונקציות עיקריות:</w:t>
+      </w:r>
+    </w:p>
+    <w:p>
+      <w:pPr>
+        <w:pStyle w:val="ListParagraph"/>
+        <w:numPr>
+          <w:ilvl w:val="0"/>
+          <w:numId w:val="5"/>
+        </w:numPr>
+        <w:bidi/>
+        <w:rPr>
+          <w:lang w:val="en-US"/>
+        </w:rPr>
+      </w:pPr>
+      <w:proofErr w:type="spellStart"/>
+      <w:r>
+        <w:rPr>
+          <w:lang w:val="en-US"/>
+        </w:rPr>
+        <w:t>putCardOnTable</w:t>
+      </w:r>
+      <w:proofErr w:type="spellEnd"/>
+      <w:r>
+        <w:rPr>
+          <w:rFonts w:hint="cs"/>
+          <w:rtl/>
+          <w:lang w:val="en-US"/>
+        </w:rPr>
+        <w:t xml:space="preserve"> </w:t>
+      </w:r>
+      <w:r>
+        <w:rPr>
+          <w:rtl/>
+          <w:lang w:val="en-US"/>
+        </w:rPr>
+        <w:t>–</w:t>
+      </w:r>
+      <w:r>
+        <w:rPr>
+          <w:rFonts w:hint="cs"/>
+          <w:rtl/>
+          <w:lang w:val="en-US"/>
+        </w:rPr>
+        <w:t xml:space="preserve"> מקבלת קלף אותו יש להניח בראש ערימת הקלפים על השולחן</w:t>
+      </w:r>
+    </w:p>
+    <w:p>
+      <w:pPr>
+        <w:pStyle w:val="ListParagraph"/>
+        <w:numPr>
+          <w:ilvl w:val="0"/>
+          <w:numId w:val="5"/>
+        </w:numPr>
+        <w:bidi/>
+        <w:rPr>
+          <w:lang w:val="en-US"/>
+        </w:rPr>
+      </w:pPr>
+      <w:r>
+        <w:rPr>
+          <w:rFonts w:hint="cs"/>
+          <w:rtl/>
+          <w:lang w:val="en-US"/>
+        </w:rPr>
+        <w:t>צפייה בקלף העליון שעל השולחן</w:t>
+      </w:r>
+      <w:r>
+        <w:rPr>
+          <w:lang w:val="en-US"/>
+        </w:rPr>
+        <w:t xml:space="preserve"> </w:t>
+      </w:r>
+    </w:p>
+    <w:p>
+      <w:pPr>
+        <w:pStyle w:val="ListParagraph"/>
+        <w:numPr>
+          <w:ilvl w:val="0"/>
+          <w:numId w:val="5"/>
+        </w:numPr>
+        <w:bidi/>
+        <w:rPr>
+          <w:lang w:val="en-US"/>
+        </w:rPr>
+      </w:pPr>
+      <w:proofErr w:type="spellStart"/>
+      <w:r>
+        <w:rPr>
+          <w:lang w:val="en-US"/>
+        </w:rPr>
+        <w:t>takeAllButTopCard</w:t>
+      </w:r>
+      <w:proofErr w:type="spellEnd"/>
+      <w:r>
+        <w:rPr>
+          <w:rFonts w:hint="cs"/>
+          <w:rtl/>
+          <w:lang w:val="en-US"/>
+        </w:rPr>
+        <w:t xml:space="preserve"> </w:t>
+      </w:r>
+      <w:r>
+        <w:rPr>
+          <w:rtl/>
+          <w:lang w:val="en-US"/>
+        </w:rPr>
+        <w:t>–</w:t>
+      </w:r>
+      <w:r>
+        <w:rPr>
+          <w:rFonts w:hint="cs"/>
+          <w:rtl/>
+          <w:lang w:val="en-US"/>
+        </w:rPr>
+        <w:t xml:space="preserve"> מחזיר את כל הקלפים שעל השולחן פרט לקלף העליון, לטובת העברת קלפים מהשולחן חזרה לחפיסה במידה ונגמר</w:t>
+      </w:r>
+      <w:r>
+        <w:rPr>
+          <w:rFonts w:hint="cs"/>
+          <w:rtl/>
+          <w:lang w:val="en-US"/>
+        </w:rPr>
+        <w:t>ו הקלפים</w:t>
+      </w:r>
+      <w:r>
+        <w:rPr>
+          <w:rFonts w:hint="cs"/>
+          <w:rtl/>
+          <w:lang w:val="en-US"/>
+        </w:rPr>
+        <w:t xml:space="preserve"> החפיסה.</w:t>
+      </w:r>
+    </w:p>
+    <w:p>
+      <w:pPr>
+        <w:pStyle w:val="ListParagraph"/>
+        <w:numPr>
+          <w:ilvl w:val="1"/>
+          <w:numId w:val="4"/>
+        </w:numPr>
+        <w:bidi/>
+        <w:rPr>
+          <w:lang w:val="en-US"/>
+        </w:rPr>
+      </w:pPr>
+      <w:r>
+        <w:rPr>
+          <w:lang w:val="en-US"/>
+        </w:rPr>
+        <w:t>player.js</w:t>
+      </w:r>
+      <w:r>
+        <w:rPr>
+          <w:rFonts w:hint="cs"/>
+          <w:rtl/>
+          <w:lang w:val="en-US"/>
+        </w:rPr>
+        <w:t xml:space="preserve"> </w:t>
+      </w:r>
+      <w:r>
+        <w:rPr>
+          <w:rtl/>
+          <w:lang w:val="en-US"/>
+        </w:rPr>
+        <w:t>–</w:t>
+      </w:r>
+      <w:r>
+        <w:rPr>
+          <w:rFonts w:hint="cs"/>
+          <w:rtl/>
+          <w:lang w:val="en-US"/>
+        </w:rPr>
+        <w:t xml:space="preserve"> מודול המגדיר שחקן במשחק, מחזיק את כל המידע הרלוונטי עבור שחקן מסוים</w:t>
+      </w:r>
+      <w:r>
+        <w:rPr>
+          <w:rtl/>
+          <w:lang w:val="en-US"/>
+        </w:rPr>
+        <w:br/>
+      </w:r>
+      <w:r>
+        <w:rPr>
+          <w:rFonts w:hint="cs"/>
+          <w:rtl/>
+          <w:lang w:val="en-US"/>
+        </w:rPr>
+        <w:t>פונקציות עיקריות:</w:t>
+      </w:r>
+    </w:p>
+    <w:p>
+      <w:pPr>
+        <w:pStyle w:val="ListParagraph"/>
+        <w:numPr>
+          <w:ilvl w:val="2"/>
+          <w:numId w:val="4"/>
+        </w:numPr>
+        <w:bidi/>
+        <w:rPr>
+          <w:lang w:val="en-US"/>
+        </w:rPr>
+      </w:pPr>
+      <w:proofErr w:type="spellStart"/>
+      <w:r>
+        <w:rPr>
+          <w:lang w:val="en-US"/>
+        </w:rPr>
+        <w:t>getCardOfColor</w:t>
+      </w:r>
+      <w:proofErr w:type="spellEnd"/>
+      <w:r>
+        <w:rPr>
+          <w:lang w:val="en-US"/>
+        </w:rPr>
+        <w:t xml:space="preserve"> / </w:t>
+      </w:r>
+      <w:proofErr w:type="spellStart"/>
+      <w:r>
+        <w:rPr>
+          <w:lang w:val="en-US"/>
+        </w:rPr>
+        <w:t>getCardOfValue</w:t>
+      </w:r>
+      <w:proofErr w:type="spellEnd"/>
+      <w:r>
+        <w:rPr>
+          <w:lang w:val="en-US"/>
+        </w:rPr>
+        <w:t xml:space="preserve"> / </w:t>
+      </w:r>
+      <w:proofErr w:type="spellStart"/>
+      <w:r>
+        <w:rPr>
+          <w:lang w:val="en-US"/>
+        </w:rPr>
+        <w:t>getCardOfColorAndValue</w:t>
+      </w:r>
+      <w:proofErr w:type="spellEnd"/>
+      <w:r>
+        <w:rPr>
+          <w:rFonts w:hint="cs"/>
+          <w:rtl/>
+          <w:lang w:val="en-US"/>
+        </w:rPr>
+        <w:t xml:space="preserve"> </w:t>
+      </w:r>
+      <w:r>
+        <w:rPr>
+          <w:rtl/>
+          <w:lang w:val="en-US"/>
+        </w:rPr>
+        <w:br/>
+      </w:r>
+      <w:r>
+        <w:rPr>
+          <w:rFonts w:hint="cs"/>
+          <w:rtl/>
+          <w:lang w:val="en-US"/>
+        </w:rPr>
+        <w:t xml:space="preserve">כל אחת מהפונקציות הנ"ל מחפשת ומחזירה קלף מהקלפים שהשחקן מחזיק בהתאם לשם הפונקציה (צבע/סוג/או שניהם), אם הקלף לא נמצא יוחזר </w:t>
+      </w:r>
+      <w:r>
+        <w:rPr>
+          <w:lang w:val="en-US"/>
+        </w:rPr>
+        <w:t>undefined</w:t>
+      </w:r>
+    </w:p>
+    <w:p>
+      <w:pPr>
+        <w:pStyle w:val="ListParagraph"/>
+        <w:numPr>
+          <w:ilvl w:val="2"/>
+          <w:numId w:val="4"/>
+        </w:numPr>
+        <w:bidi/>
+        <w:rPr>
+          <w:lang w:val="en-US"/>
+        </w:rPr>
+      </w:pPr>
+      <w:proofErr w:type="spellStart"/>
+      <w:r>
+        <w:rPr>
+          <w:lang w:val="en-US"/>
+        </w:rPr>
+        <w:t>getCardsRemainingNum</w:t>
+      </w:r>
+      <w:proofErr w:type="spellEnd"/>
+      <w:r>
+        <w:rPr>
+          <w:rFonts w:hint="cs"/>
+          <w:rtl/>
+          <w:lang w:val="en-US"/>
+        </w:rPr>
+        <w:t xml:space="preserve"> </w:t>
+      </w:r>
+      <w:r>
+        <w:rPr>
+          <w:rtl/>
+          <w:lang w:val="en-US"/>
+        </w:rPr>
+        <w:t>–</w:t>
+      </w:r>
+      <w:r>
+        <w:rPr>
+          <w:rFonts w:hint="cs"/>
+          <w:rtl/>
+          <w:lang w:val="en-US"/>
+        </w:rPr>
+        <w:t xml:space="preserve"> פונקציה המחזירה את כמות הקלפים שהשחקן מחזיק (כדי לבדוק אם נשאר קלף בודד/ אם השחקן ניצח)</w:t>
+      </w:r>
+    </w:p>
+    <w:p>
+      <w:pPr>
+        <w:pStyle w:val="ListParagraph"/>
+        <w:numPr>
+          <w:ilvl w:val="2"/>
+          <w:numId w:val="4"/>
+        </w:numPr>
+        <w:bidi/>
+        <w:rPr>
+          <w:lang w:val="en-US"/>
+        </w:rPr>
+      </w:pPr>
+      <w:proofErr w:type="spellStart"/>
+      <w:r>
+        <w:rPr>
+          <w:lang w:val="en-US"/>
+        </w:rPr>
+        <w:t>getPossibleMove</w:t>
+      </w:r>
+      <w:proofErr w:type="spellEnd"/>
+      <w:r>
+        <w:rPr>
+          <w:rFonts w:hint="cs"/>
+          <w:rtl/>
+          <w:lang w:val="en-US"/>
+        </w:rPr>
+        <w:t xml:space="preserve"> </w:t>
+      </w:r>
+      <w:r>
+        <w:rPr>
+          <w:rtl/>
+          <w:lang w:val="en-US"/>
+        </w:rPr>
+        <w:t>–</w:t>
+      </w:r>
+      <w:r>
+        <w:rPr>
+          <w:rFonts w:hint="cs"/>
+          <w:rtl/>
+          <w:lang w:val="en-US"/>
+        </w:rPr>
+        <w:t xml:space="preserve"> מקבלת כפרמטר פונקציית ולידציה, הפונקציה תריץ את פונקציית </w:t>
+      </w:r>
+      <w:proofErr w:type="spellStart"/>
+      <w:r>
+        <w:rPr>
+          <w:rFonts w:hint="cs"/>
+          <w:rtl/>
+          <w:lang w:val="en-US"/>
+        </w:rPr>
+        <w:t>הולידציה</w:t>
+      </w:r>
+      <w:proofErr w:type="spellEnd"/>
+      <w:r>
+        <w:rPr>
+          <w:rFonts w:hint="cs"/>
+          <w:rtl/>
+          <w:lang w:val="en-US"/>
+        </w:rPr>
+        <w:t xml:space="preserve"> על כל הקלפים ביד של השחקן עד שיתקבל </w:t>
+      </w:r>
+      <w:r>
+        <w:rPr>
+          <w:lang w:val="en-US"/>
+        </w:rPr>
+        <w:t>TRUE</w:t>
+      </w:r>
+      <w:r>
+        <w:rPr>
+          <w:rFonts w:hint="cs"/>
+          <w:rtl/>
+          <w:lang w:val="en-US"/>
+        </w:rPr>
+        <w:t xml:space="preserve"> ואז תחזיר את הקלף המתאים, אם לא נמצא קלף מתאים יוחזר </w:t>
+      </w:r>
+      <w:r>
+        <w:rPr>
+          <w:lang w:val="en-US"/>
+        </w:rPr>
+        <w:t>Null</w:t>
+      </w:r>
+    </w:p>
+    <w:p>
+      <w:pPr>
+        <w:pStyle w:val="ListParagraph"/>
+        <w:numPr>
+          <w:ilvl w:val="2"/>
+          <w:numId w:val="4"/>
+        </w:numPr>
+        <w:bidi/>
+        <w:rPr>
+          <w:lang w:val="en-US"/>
+        </w:rPr>
+      </w:pPr>
+      <w:r>
+        <w:rPr>
+          <w:rFonts w:hint="cs"/>
+          <w:rtl/>
+          <w:lang w:val="en-US"/>
+        </w:rPr>
+        <w:t>פונקציות התחל/סיים תור לטובת חישוב סטטיסטיקות עבור שחקן</w:t>
+      </w:r>
+    </w:p>
+    <w:p>
+      <w:pPr>
+        <w:pStyle w:val="ListParagraph"/>
+        <w:numPr>
+          <w:ilvl w:val="2"/>
+          <w:numId w:val="4"/>
+        </w:numPr>
+        <w:bidi/>
+        <w:rPr>
+          <w:lang w:val="en-US"/>
+        </w:rPr>
+      </w:pPr>
+      <w:r>
+        <w:rPr>
+          <w:rFonts w:hint="cs"/>
+          <w:rtl/>
+          <w:lang w:val="en-US"/>
+        </w:rPr>
+        <w:t xml:space="preserve">הוספת קלף ליד השחקן </w:t>
+      </w:r>
+      <w:r>
+        <w:rPr>
+          <w:rtl/>
+          <w:lang w:val="en-US"/>
+        </w:rPr>
+        <w:t>–</w:t>
+      </w:r>
+      <w:r>
+        <w:rPr>
+          <w:rFonts w:hint="cs"/>
+          <w:rtl/>
+          <w:lang w:val="en-US"/>
+        </w:rPr>
+        <w:t xml:space="preserve"> כאשר מבוצעת משיכה מהקופה</w:t>
+      </w:r>
+    </w:p>
+    <w:p>
+      <w:pPr>
+        <w:pStyle w:val="ListParagraph"/>
+        <w:numPr>
+          <w:ilvl w:val="2"/>
+          <w:numId w:val="4"/>
+        </w:numPr>
+        <w:bidi/>
+        <w:ind w:left="1440"/>
+        <w:rPr>
+          <w:lang w:val="en-US"/>
+        </w:rPr>
+      </w:pPr>
+      <w:r>
+        <w:rPr>
+          <w:rFonts w:hint="cs"/>
+          <w:rtl/>
+          <w:lang w:val="en-US"/>
+        </w:rPr>
+        <w:t xml:space="preserve">הסרת קלף מידו של השחקן </w:t>
+      </w:r>
+      <w:r>
+        <w:rPr>
+          <w:rtl/>
+          <w:lang w:val="en-US"/>
+        </w:rPr>
+        <w:t>–</w:t>
+      </w:r>
+      <w:r>
+        <w:rPr>
+          <w:rFonts w:hint="cs"/>
+          <w:rtl/>
+          <w:lang w:val="en-US"/>
+        </w:rPr>
+        <w:t xml:space="preserve"> כאשר השחקן מניח קלף על השולחן</w:t>
+      </w:r>
+    </w:p>
+    <w:p>
+      <w:pPr>
+        <w:pStyle w:val="ListParagraph"/>
+        <w:bidi/>
+        <w:rPr>
+          <w:lang w:val="en-US"/>
+        </w:rPr>
+      </w:pPr>
+    </w:p>
+    <w:p>
+      <w:pPr>
+        <w:pStyle w:val="ListParagraph"/>
+        <w:numPr>
+          <w:ilvl w:val="0"/>
+          <w:numId w:val="4"/>
+        </w:numPr>
+        <w:bidi/>
+        <w:rPr>
+          <w:lang w:val="en-US"/>
+        </w:rPr>
+      </w:pPr>
+      <w:r>
+        <w:rPr>
+          <w:rFonts w:hint="cs"/>
+          <w:rtl/>
+          <w:lang w:val="en-US"/>
+        </w:rPr>
+        <w:t xml:space="preserve">תיקיית </w:t>
+      </w:r>
+      <w:proofErr w:type="spellStart"/>
+      <w:r>
+        <w:rPr>
+          <w:lang w:val="en-US"/>
+        </w:rPr>
+        <w:t>takiLogic</w:t>
+      </w:r>
+      <w:proofErr w:type="spellEnd"/>
+      <w:r>
+        <w:rPr>
+          <w:rFonts w:hint="cs"/>
+          <w:rtl/>
+          <w:lang w:val="en-US"/>
+        </w:rPr>
+        <w:t xml:space="preserve"> </w:t>
+      </w:r>
+      <w:r>
+        <w:rPr>
+          <w:rtl/>
+          <w:lang w:val="en-US"/>
+        </w:rPr>
+        <w:t>–</w:t>
+      </w:r>
+      <w:r>
+        <w:rPr>
+          <w:rFonts w:hint="cs"/>
+          <w:rtl/>
+          <w:lang w:val="en-US"/>
+        </w:rPr>
+        <w:t xml:space="preserve"> תיק</w:t>
+      </w:r>
+      <w:r>
+        <w:rPr>
+          <w:rFonts w:hint="cs"/>
+          <w:rtl/>
+          <w:lang w:val="en-US"/>
+        </w:rPr>
+        <w:t xml:space="preserve">ייה זו מכילה את העיצוב הגרפי ואת הקוד עבור הרצת מופע של המשחק, כולל שימוש בפונקציונליות של החלק הלוגי (בקיצור </w:t>
+      </w:r>
+      <w:r>
+        <w:rPr>
+          <w:lang w:val="en-US"/>
+        </w:rPr>
+        <w:t>front-end</w:t>
+      </w:r>
+      <w:r>
+        <w:rPr>
+          <w:rFonts w:hint="cs"/>
+          <w:rtl/>
+          <w:lang w:val="en-US"/>
+        </w:rPr>
+        <w:t xml:space="preserve"> )</w:t>
+      </w:r>
+      <w:r>
+        <w:rPr>
+          <w:rtl/>
+          <w:lang w:val="en-US"/>
+        </w:rPr>
+        <w:br/>
+      </w:r>
+      <w:r>
+        <w:rPr>
+          <w:rFonts w:hint="cs"/>
+          <w:rtl/>
+          <w:lang w:val="en-US"/>
+        </w:rPr>
+        <w:t>הקבצים בתיקייה:</w:t>
+      </w:r>
+    </w:p>
+    <w:p>
+      <w:pPr>
+        <w:pStyle w:val="ListParagraph"/>
+        <w:numPr>
+          <w:ilvl w:val="1"/>
+          <w:numId w:val="4"/>
+        </w:numPr>
+        <w:bidi/>
+        <w:rPr>
+          <w:lang w:val="en-US"/>
+        </w:rPr>
+      </w:pPr>
+      <w:r>
+        <w:rPr>
+          <w:lang w:val="en-US"/>
+        </w:rPr>
+        <w:t>i</w:t>
+      </w:r>
+      <w:r>
+        <w:rPr>
+          <w:lang w:val="en-US"/>
+        </w:rPr>
+        <w:t>ndex.html</w:t>
+      </w:r>
+      <w:r>
+        <w:rPr>
+          <w:rFonts w:hint="cs"/>
+          <w:rtl/>
+          <w:lang w:val="en-US"/>
+        </w:rPr>
+        <w:t xml:space="preserve"> - </w:t>
+      </w:r>
+      <w:r>
+        <w:rPr>
+          <w:rFonts w:hint="cs"/>
+          <w:rtl/>
+          <w:lang w:val="en-US"/>
+        </w:rPr>
+        <w:t xml:space="preserve">הדף הראשי של המשחק </w:t>
+      </w:r>
+      <w:r>
+        <w:rPr>
+          <w:rFonts w:hint="cs"/>
+          <w:rtl/>
+          <w:lang w:val="en-US"/>
+        </w:rPr>
+        <w:t>כאן טוענים את כל קבצי ה</w:t>
+      </w:r>
+      <w:proofErr w:type="spellStart"/>
+      <w:r>
+        <w:rPr>
+          <w:lang w:val="en-US"/>
+        </w:rPr>
+        <w:t>js</w:t>
+      </w:r>
+      <w:proofErr w:type="spellEnd"/>
+      <w:r>
+        <w:rPr>
+          <w:rFonts w:hint="cs"/>
+          <w:rtl/>
+          <w:lang w:val="en-US"/>
+        </w:rPr>
+        <w:t xml:space="preserve"> לפי הסדר המתאים וכמובן מגדירים את עיצוב הדף</w:t>
+      </w:r>
+    </w:p>
+    <w:p>
+      <w:pPr>
+        <w:pStyle w:val="ListParagraph"/>
+        <w:numPr>
+          <w:ilvl w:val="1"/>
+          <w:numId w:val="4"/>
+        </w:numPr>
+        <w:bidi/>
+        <w:rPr>
+          <w:lang w:val="en-US"/>
+        </w:rPr>
+      </w:pPr>
+      <w:r>
+        <w:rPr>
+          <w:lang w:val="en-US"/>
+        </w:rPr>
+        <w:t>taki.js</w:t>
+      </w:r>
+      <w:r>
+        <w:rPr>
+          <w:rFonts w:hint="cs"/>
+          <w:rtl/>
+          <w:lang w:val="en-US"/>
+        </w:rPr>
+        <w:t xml:space="preserve"> </w:t>
+      </w:r>
+      <w:r>
+        <w:rPr>
+          <w:rtl/>
+          <w:lang w:val="en-US"/>
+        </w:rPr>
+        <w:t>–</w:t>
+      </w:r>
+      <w:r>
+        <w:rPr>
+          <w:rFonts w:hint="cs"/>
+          <w:rtl/>
+          <w:lang w:val="en-US"/>
+        </w:rPr>
+        <w:t xml:space="preserve"> הסקריפט בו מורץ המופע של המשחק כולל חיבור לאלמנטים של ממשק המשתמש כמו הפעולות שיש לבצע בלחיצה על קלפים </w:t>
+      </w:r>
+      <w:proofErr w:type="spellStart"/>
+      <w:r>
+        <w:rPr>
+          <w:rFonts w:hint="cs"/>
+          <w:rtl/>
+          <w:lang w:val="en-US"/>
+        </w:rPr>
+        <w:t>וכו</w:t>
+      </w:r>
+      <w:proofErr w:type="spellEnd"/>
+    </w:p>
+    <w:p>
+      <w:pPr>
+        <w:pStyle w:val="ListParagraph"/>
+        <w:bidi/>
+        <w:ind w:left="1440"/>
+        <w:rPr>
+          <w:rtl/>
+          <w:lang w:val="en-US"/>
+        </w:rPr>
+      </w:pPr>
+      <w:r>
+        <w:rPr>
+          <w:rFonts w:hint="cs"/>
+          <w:rtl/>
+          <w:lang w:val="en-US"/>
+        </w:rPr>
+        <w:t>פונקציות עיקריות:</w:t>
+      </w:r>
+    </w:p>
+    <w:p>
+      <w:pPr>
+        <w:pStyle w:val="ListParagraph"/>
+        <w:numPr>
+          <w:ilvl w:val="2"/>
+          <w:numId w:val="4"/>
+        </w:numPr>
+        <w:bidi/>
+        <w:rPr>
+          <w:lang w:val="en-US"/>
+        </w:rPr>
+      </w:pPr>
+      <w:proofErr w:type="spellStart"/>
+      <w:r>
+        <w:rPr>
+          <w:lang w:val="en-US"/>
+        </w:rPr>
+        <w:t>initGame</w:t>
+      </w:r>
+      <w:proofErr w:type="spellEnd"/>
+      <w:r>
+        <w:rPr>
+          <w:rFonts w:hint="cs"/>
+          <w:rtl/>
+          <w:lang w:val="en-US"/>
+        </w:rPr>
+        <w:t xml:space="preserve"> </w:t>
+      </w:r>
+      <w:r>
+        <w:rPr>
+          <w:rtl/>
+          <w:lang w:val="en-US"/>
+        </w:rPr>
+        <w:t>–</w:t>
+      </w:r>
+      <w:r>
+        <w:rPr>
+          <w:rFonts w:hint="cs"/>
+          <w:rtl/>
+          <w:lang w:val="en-US"/>
+        </w:rPr>
+        <w:t xml:space="preserve"> פונקציה זו למעשה מאתחלת את המשחק ומתחילה אותו ע"י הוספת שני שחקנים לאובייקט הגלובלי </w:t>
+      </w:r>
+      <w:r>
+        <w:rPr>
+          <w:lang w:val="en-US"/>
+        </w:rPr>
+        <w:t>game</w:t>
+      </w:r>
+      <w:r>
+        <w:rPr>
+          <w:rFonts w:hint="cs"/>
+          <w:rtl/>
+          <w:lang w:val="en-US"/>
+        </w:rPr>
+        <w:t xml:space="preserve"> </w:t>
+      </w:r>
+      <w:r>
+        <w:rPr>
+          <w:lang w:val="en-US"/>
+        </w:rPr>
+        <w:br/>
+      </w:r>
+      <w:r>
+        <w:rPr>
+          <w:rFonts w:hint="cs"/>
+          <w:rtl/>
+          <w:lang w:val="en-US"/>
+        </w:rPr>
+        <w:t>בנוסף הפונקציה מאזינה ל</w:t>
+      </w:r>
+      <w:r>
+        <w:rPr>
+          <w:lang w:val="en-US"/>
+        </w:rPr>
+        <w:t>event</w:t>
+      </w:r>
+      <w:r>
+        <w:rPr>
+          <w:rFonts w:hint="cs"/>
+          <w:rtl/>
+          <w:lang w:val="en-US"/>
+        </w:rPr>
+        <w:t xml:space="preserve"> שמודיע שהדף סיים לטעון בכדי לקרוא לפונקציות המציירות את הקלפים והסטטיסטיקה על המסך. </w:t>
+      </w:r>
+      <w:r>
+        <w:rPr>
+          <w:rtl/>
+          <w:lang w:val="en-US"/>
+        </w:rPr>
+        <w:br/>
+      </w:r>
+      <w:r>
+        <w:rPr>
+          <w:rFonts w:hint="cs"/>
+          <w:rtl/>
+          <w:lang w:val="en-US"/>
+        </w:rPr>
+        <w:t xml:space="preserve">בשלב זה גם מתחיל </w:t>
+      </w:r>
+      <w:r>
+        <w:rPr>
+          <w:lang w:val="en-US"/>
+        </w:rPr>
+        <w:t>interval</w:t>
+      </w:r>
+      <w:r>
+        <w:rPr>
+          <w:rFonts w:hint="cs"/>
+          <w:rtl/>
+          <w:lang w:val="en-US"/>
+        </w:rPr>
+        <w:t xml:space="preserve"> אשר בודק את מצב המשחק (האם התחלף השחקן / האם הונח קלף חדש על השולחן)</w:t>
+      </w:r>
+      <w:r>
+        <w:rPr>
+          <w:rFonts w:hint="cs"/>
+          <w:lang w:val="en-US"/>
+        </w:rPr>
+        <w:t xml:space="preserve"> </w:t>
+      </w:r>
+      <w:r>
+        <w:rPr>
+          <w:rFonts w:hint="cs"/>
+          <w:rtl/>
+          <w:lang w:val="en-US"/>
+        </w:rPr>
+        <w:t>ומעדכנת את המסך בהתאם.</w:t>
+      </w:r>
+      <w:r>
+        <w:rPr>
+          <w:lang w:val="en-US"/>
+        </w:rPr>
+        <w:br/>
+      </w:r>
+      <w:r>
+        <w:rPr>
+          <w:rFonts w:hint="cs"/>
+          <w:rtl/>
+          <w:lang w:val="en-US"/>
+        </w:rPr>
+        <w:t xml:space="preserve">פיצ'ר קטן שהוספנו לטובת נוחות המשחק </w:t>
+      </w:r>
+      <w:r>
+        <w:rPr>
+          <w:rtl/>
+          <w:lang w:val="en-US"/>
+        </w:rPr>
+        <w:t>–</w:t>
+      </w:r>
+      <w:r>
+        <w:rPr>
+          <w:rFonts w:hint="cs"/>
+          <w:rtl/>
+          <w:lang w:val="en-US"/>
+        </w:rPr>
+        <w:t xml:space="preserve"> לחיצה על </w:t>
+      </w:r>
+      <w:r>
+        <w:rPr>
+          <w:lang w:val="en-US"/>
+        </w:rPr>
+        <w:t>space</w:t>
+      </w:r>
+      <w:r>
+        <w:rPr>
+          <w:rFonts w:hint="cs"/>
+          <w:rtl/>
+          <w:lang w:val="en-US"/>
+        </w:rPr>
+        <w:t xml:space="preserve"> לטובת משיכת קלף מהקופה, הגדרת מיפוי זה ומיפויים נוספים אם נרצה להוסיף בעתיד נעשית בעזרת קריאה לפונקציה </w:t>
+      </w:r>
+      <w:proofErr w:type="spellStart"/>
+      <w:r>
+        <w:rPr>
+          <w:lang w:val="en-US"/>
+        </w:rPr>
+        <w:t>setKeyMappings</w:t>
+      </w:r>
+      <w:proofErr w:type="spellEnd"/>
+      <w:r>
+        <w:rPr>
+          <w:rFonts w:hint="cs"/>
+          <w:rtl/>
+          <w:lang w:val="en-US"/>
+        </w:rPr>
+        <w:t xml:space="preserve"> </w:t>
+      </w:r>
+    </w:p>
+    <w:p>
+      <w:pPr>
+        <w:pStyle w:val="ListParagraph"/>
+        <w:numPr>
+          <w:ilvl w:val="2"/>
+          <w:numId w:val="4"/>
+        </w:numPr>
+        <w:bidi/>
+        <w:rPr>
+          <w:lang w:val="en-US"/>
+        </w:rPr>
+      </w:pPr>
+      <w:proofErr w:type="spellStart"/>
+      <w:r>
+        <w:rPr>
+          <w:lang w:val="en-US"/>
+        </w:rPr>
+        <w:t>drawPlayerCardsOnScreen</w:t>
+      </w:r>
+      <w:proofErr w:type="spellEnd"/>
+      <w:r>
+        <w:rPr>
+          <w:rFonts w:hint="cs"/>
+          <w:rtl/>
+          <w:lang w:val="en-US"/>
+        </w:rPr>
+        <w:t xml:space="preserve"> </w:t>
+      </w:r>
+      <w:r>
+        <w:rPr>
+          <w:rtl/>
+          <w:lang w:val="en-US"/>
+        </w:rPr>
+        <w:t>–</w:t>
+      </w:r>
+      <w:r>
+        <w:rPr>
+          <w:rFonts w:hint="cs"/>
+          <w:rtl/>
+          <w:lang w:val="en-US"/>
+        </w:rPr>
+        <w:t xml:space="preserve"> מציירת את קלפי השחקן על המסך</w:t>
+      </w:r>
+      <w:r>
+        <w:rPr>
+          <w:lang w:val="en-US"/>
+        </w:rPr>
+        <w:t>/</w:t>
+      </w:r>
+    </w:p>
+    <w:p>
+      <w:pPr>
+        <w:pStyle w:val="ListParagraph"/>
+        <w:numPr>
+          <w:ilvl w:val="2"/>
+          <w:numId w:val="4"/>
+        </w:numPr>
+        <w:bidi/>
+        <w:rPr>
+          <w:lang w:val="en-US"/>
+        </w:rPr>
+      </w:pPr>
+      <w:proofErr w:type="spellStart"/>
+      <w:r>
+        <w:rPr>
+          <w:lang w:val="en-US"/>
+        </w:rPr>
+        <w:t>createCardElement</w:t>
+      </w:r>
+      <w:proofErr w:type="spellEnd"/>
+      <w:r>
+        <w:rPr>
+          <w:rFonts w:hint="cs"/>
+          <w:rtl/>
+          <w:lang w:val="en-US"/>
+        </w:rPr>
+        <w:t xml:space="preserve"> </w:t>
+      </w:r>
+      <w:r>
+        <w:rPr>
+          <w:rtl/>
+          <w:lang w:val="en-US"/>
+        </w:rPr>
+        <w:t>–</w:t>
+      </w:r>
+      <w:r>
+        <w:rPr>
+          <w:rFonts w:hint="cs"/>
+          <w:rtl/>
+          <w:lang w:val="en-US"/>
+        </w:rPr>
+        <w:t xml:space="preserve"> מקבלת קלף ומייצרת עבורו </w:t>
+      </w:r>
+      <w:r>
+        <w:rPr>
+          <w:lang w:val="en-US"/>
+        </w:rPr>
+        <w:t>element</w:t>
+      </w:r>
+      <w:r>
+        <w:rPr>
+          <w:rFonts w:hint="cs"/>
+          <w:rtl/>
+          <w:lang w:val="en-US"/>
+        </w:rPr>
+        <w:t xml:space="preserve"> שאפשר להוסיף ל</w:t>
+      </w:r>
+      <w:r>
+        <w:rPr>
+          <w:rFonts w:hint="cs"/>
+          <w:rtl/>
+          <w:lang w:val="en-US"/>
+        </w:rPr>
+        <w:t xml:space="preserve">קוד ה </w:t>
+      </w:r>
+      <w:r>
+        <w:rPr>
+          <w:lang w:val="en-US"/>
+        </w:rPr>
+        <w:t>html</w:t>
+      </w:r>
+      <w:r>
+        <w:rPr>
+          <w:rFonts w:hint="cs"/>
+          <w:rtl/>
+          <w:lang w:val="en-US"/>
+        </w:rPr>
+        <w:t xml:space="preserve"> </w:t>
+      </w:r>
+    </w:p>
+    <w:p>
+      <w:pPr>
+        <w:pStyle w:val="ListParagraph"/>
+        <w:numPr>
+          <w:ilvl w:val="2"/>
+          <w:numId w:val="4"/>
+        </w:numPr>
+        <w:bidi/>
+        <w:rPr>
+          <w:rtl/>
+          <w:lang w:val="en-US"/>
+        </w:rPr>
+      </w:pPr>
+      <w:proofErr w:type="spellStart"/>
+      <w:r>
+        <w:rPr>
+          <w:lang w:val="en-US"/>
+        </w:rPr>
+        <w:t>overlayToggle</w:t>
+      </w:r>
+      <w:proofErr w:type="spellEnd"/>
+      <w:r>
+        <w:rPr>
+          <w:rFonts w:hint="cs"/>
+          <w:rtl/>
+          <w:lang w:val="en-US"/>
+        </w:rPr>
+        <w:t xml:space="preserve"> </w:t>
+      </w:r>
+      <w:r>
+        <w:rPr>
+          <w:rtl/>
+          <w:lang w:val="en-US"/>
+        </w:rPr>
+        <w:t>–</w:t>
+      </w:r>
+      <w:r>
+        <w:rPr>
+          <w:rFonts w:hint="cs"/>
+          <w:rtl/>
+          <w:lang w:val="en-US"/>
+        </w:rPr>
+        <w:t xml:space="preserve"> בעזרת </w:t>
+      </w:r>
+      <w:r>
+        <w:rPr>
+          <w:lang w:val="en-US"/>
+        </w:rPr>
+        <w:t>interval</w:t>
+      </w:r>
+      <w:r>
+        <w:rPr>
+          <w:rFonts w:hint="cs"/>
+          <w:rtl/>
+          <w:lang w:val="en-US"/>
+        </w:rPr>
+        <w:t xml:space="preserve"> בודק אם היו שינויים במצב המשחק ומעדכן את המסך בהתאם (מסתיר את קלפי השחקן כאשר המחשב משחק / מעדכן את הקלף בראש ערימת הקלפים וכו')</w:t>
+      </w:r>
+    </w:p>
+    <w:p>
+      <w:pPr>
+        <w:pStyle w:val="ListParagraph"/>
+        <w:bidi/>
+        <w:ind w:left="1440"/>
+        <w:rPr>
+          <w:lang w:val="en-US"/>
+        </w:rPr>
+      </w:pPr>
+    </w:p>
+    <w:p>
+      <w:pPr>
+        <w:bidi/>
+        <w:rPr>
+          <w:rFonts w:hint="cs"/>
+          <w:rtl/>
+          <w:lang w:val="en-US"/>
+        </w:rPr>
+      </w:pPr>
+    </w:p>
+    <w:p>
+      <w:pPr>
+        <w:bidi/>
+        <w:rPr>
+          <w:rtl/>
+          <w:lang w:val="en-US"/>
+        </w:rPr>
+      </w:pPr>
+    </w:p>
+    <w:p>
+      <w:pPr>
+        <w:bidi/>
+        <w:rPr>
+          <w:b/>
+          <w:bCs/>
+          <w:u w:val="single"/>
+          <w:rtl/>
+          <w:lang w:val="en-US"/>
+        </w:rPr>
+      </w:pPr>
+      <w:r>
+        <w:rPr>
+          <w:rFonts w:hint="cs"/>
+          <w:b/>
+          <w:bCs/>
+          <w:u w:val="single"/>
+          <w:rtl/>
+          <w:lang w:val="en-US"/>
+        </w:rPr>
+        <w:lastRenderedPageBreak/>
+        <w:t>הערות ופיצ'רים נוספים:</w:t>
+      </w:r>
+      <w:r>
+        <w:rPr>
+          <w:b/>
+          <w:bCs/>
+          <w:u w:val="single"/>
+          <w:rtl/>
+          <w:lang w:val="en-US"/>
+        </w:rPr>
+        <w:tab/>
+      </w:r>
+    </w:p>
+    <w:p>
+      <w:pPr>
+        <w:pStyle w:val="ListParagraph"/>
+        <w:numPr>
+          <w:ilvl w:val="0"/>
+          <w:numId w:val="6"/>
+        </w:numPr>
+        <w:bidi/>
+        <w:rPr>
+          <w:lang w:val="en-US"/>
+        </w:rPr>
+      </w:pPr>
+      <w:r>
+        <w:rPr>
+          <w:rFonts w:hint="cs"/>
+          <w:rtl/>
+          <w:lang w:val="en-US"/>
+        </w:rPr>
+        <w:t xml:space="preserve">לחיצה על כפתור </w:t>
+      </w:r>
+      <w:r>
+        <w:rPr>
+          <w:lang w:val="en-US"/>
+        </w:rPr>
+        <w:t>'space'</w:t>
+      </w:r>
+      <w:r>
+        <w:rPr>
+          <w:rFonts w:hint="cs"/>
+          <w:rtl/>
+          <w:lang w:val="en-US"/>
+        </w:rPr>
+        <w:t xml:space="preserve"> בכדי למשוך קלף מהקופה</w:t>
+      </w:r>
+    </w:p>
+    <w:p>
+      <w:pPr>
+        <w:pStyle w:val="ListParagraph"/>
+        <w:numPr>
+          <w:ilvl w:val="0"/>
+          <w:numId w:val="6"/>
+        </w:numPr>
+        <w:bidi/>
+        <w:rPr>
+          <w:lang w:val="en-US"/>
+        </w:rPr>
+      </w:pPr>
+      <w:r>
+        <w:rPr>
+          <w:rFonts w:hint="cs"/>
+          <w:rtl/>
+          <w:lang w:val="en-US"/>
+        </w:rPr>
+        <w:t>בלחיצה על הקופה כאשר יש לשחקן אפשרות להניח קלף על הקופה תופיע הודעה המציינת איזה קלף השחקן יכול לשים על השולחן.</w:t>
+      </w:r>
+    </w:p>
+    <w:p>
+      <w:pPr>
+        <w:pStyle w:val="ListParagraph"/>
+        <w:numPr>
+          <w:ilvl w:val="0"/>
+          <w:numId w:val="6"/>
+        </w:numPr>
+        <w:bidi/>
+        <w:rPr>
+          <w:lang w:val="en-US"/>
+        </w:rPr>
+      </w:pPr>
+      <w:r>
+        <w:rPr>
+          <w:rFonts w:hint="cs"/>
+          <w:rtl/>
+          <w:lang w:val="en-US"/>
+        </w:rPr>
+        <w:t>כאשר שחקן ממוחשב מניח קלף "שנה צבע" הוא תמיד יניח את הקלף כך שבתור הבא יהיה לו קלף בצבע שבחר. במידה ואין כזה (קלף אחרון)</w:t>
+      </w:r>
+      <w:r>
+        <w:rPr>
+          <w:rFonts w:hint="cs"/>
+          <w:lang w:val="en-US"/>
+        </w:rPr>
+        <w:t xml:space="preserve"> </w:t>
+      </w:r>
+      <w:r>
+        <w:rPr>
+          <w:rFonts w:hint="cs"/>
+          <w:rtl/>
+          <w:lang w:val="en-US"/>
+        </w:rPr>
+        <w:t>המחשב יבחר צבע אקראי מבין הצבעים הקיימים.</w:t>
+      </w:r>
+    </w:p>
+    <w:p>
+      <w:pPr>
+        <w:bidi/>
+        <w:rPr>
+          <w:b/>
+          <w:bCs/>
+          <w:rtl/>
+          <w:lang w:val="en-US"/>
+        </w:rPr>
+      </w:pPr>
+    </w:p>
+    <w:p>
+      <w:pPr>
+        <w:bidi/>
+        <w:rPr>
+          <w:b/>
+          <w:bCs/>
+          <w:u w:val="single"/>
+          <w:rtl/>
+          <w:lang w:val="en-US"/>
+        </w:rPr>
+      </w:pPr>
+      <w:r>
+        <w:rPr>
+          <w:rFonts w:hint="cs"/>
+          <w:b/>
+          <w:bCs/>
+          <w:u w:val="single"/>
+          <w:rtl/>
+          <w:lang w:val="en-US"/>
+        </w:rPr>
+        <w:t>הנחות שלקחנו בחשבון</w:t>
+      </w:r>
+      <w:r>
+        <w:rPr>
+          <w:rFonts w:hint="cs"/>
+          <w:b/>
+          <w:bCs/>
+          <w:u w:val="single"/>
+          <w:rtl/>
+          <w:lang w:val="en-US"/>
+        </w:rPr>
+        <w:t>:</w:t>
       </w:r>
     </w:p>
     <w:p>
@@ -144,7 +2466,6 @@
         </w:numPr>
         <w:bidi/>
         <w:rPr>
-          <w:rtl/>
           <w:lang w:val="en-US"/>
         </w:rPr>
       </w:pPr>
@@ -156,17 +2477,100 @@
         </w:rPr>
         <w:t>השחקן אינו רשאי לקחת קלף מהקופה אם יש לו עוד קלפים חוקיים לשים על השולחן.</w:t>
       </w:r>
-      <w:bookmarkStart w:id="0" w:name="_GoBack"/>
-      <w:bookmarkEnd w:id="0"/>
-    </w:p>
-    <w:p>
-      <w:pPr>
-        <w:bidi/>
-        <w:rPr>
-          <w:rtl/>
-          <w:lang w:val="en-US"/>
-        </w:rPr>
-      </w:pPr>
+    </w:p>
+    <w:p>
+      <w:pPr>
+        <w:pStyle w:val="ListParagraph"/>
+        <w:numPr>
+          <w:ilvl w:val="0"/>
+          <w:numId w:val="1"/>
+        </w:numPr>
+        <w:bidi/>
+        <w:rPr>
+          <w:lang w:val="en-US"/>
+        </w:rPr>
+      </w:pPr>
+      <w:r>
+        <w:rPr>
+          <w:rFonts w:hint="cs"/>
+          <w:rtl/>
+          <w:lang w:val="en-US"/>
+        </w:rPr>
+        <w:t>ברגע ששחקן שם קלף "</w:t>
+      </w:r>
+      <w:proofErr w:type="spellStart"/>
+      <w:r>
+        <w:rPr>
+          <w:rFonts w:hint="cs"/>
+          <w:rtl/>
+          <w:lang w:val="en-US"/>
+        </w:rPr>
+        <w:t>טאקי</w:t>
+      </w:r>
+      <w:proofErr w:type="spellEnd"/>
+      <w:r>
+        <w:rPr>
+          <w:rFonts w:hint="cs"/>
+          <w:rtl/>
+          <w:lang w:val="en-US"/>
+        </w:rPr>
+        <w:t>"</w:t>
+      </w:r>
+      <w:r>
+        <w:rPr>
+          <w:rFonts w:hint="cs"/>
+          <w:lang w:val="en-US"/>
+        </w:rPr>
+        <w:t xml:space="preserve"> </w:t>
+      </w:r>
+      <w:r>
+        <w:rPr>
+          <w:rFonts w:hint="cs"/>
+          <w:rtl/>
+          <w:lang w:val="en-US"/>
+        </w:rPr>
+        <w:t>על השולחן עליו לשים את כל הקלפים שיש לו מאותו הצבע על השולחן</w:t>
+      </w:r>
+    </w:p>
+    <w:p>
+      <w:pPr>
+        <w:pStyle w:val="ListParagraph"/>
+        <w:numPr>
+          <w:ilvl w:val="0"/>
+          <w:numId w:val="1"/>
+        </w:numPr>
+        <w:bidi/>
+        <w:rPr>
+          <w:rtl/>
+          <w:lang w:val="en-US"/>
+        </w:rPr>
+      </w:pPr>
+      <w:r>
+        <w:rPr>
+          <w:rFonts w:hint="cs"/>
+          <w:rtl/>
+          <w:lang w:val="en-US"/>
+        </w:rPr>
+        <w:t xml:space="preserve">אם הקלף האחרון שיש </w:t>
+      </w:r>
+      <w:proofErr w:type="spellStart"/>
+      <w:r>
+        <w:rPr>
+          <w:rFonts w:hint="cs"/>
+          <w:rtl/>
+          <w:lang w:val="en-US"/>
+        </w:rPr>
+        <w:t>לשחן</w:t>
+      </w:r>
+      <w:proofErr w:type="spellEnd"/>
+      <w:r>
+        <w:rPr>
+          <w:rFonts w:hint="cs"/>
+          <w:rtl/>
+          <w:lang w:val="en-US"/>
+        </w:rPr>
+        <w:t xml:space="preserve"> ביד הוא "+" והוא מניח אותו על השולחן שחקן זה לא ינצח אלה יקבל תור נוסף בו עליו יהיה לקחת קלף אחר מהקופה.</w:t>
+      </w:r>
     </w:p>
     <w:p>
       <w:pPr>
@@ -174,6 +2578,7 @@
         <w:rPr>
           <w:b/>
           <w:bCs/>
+          <w:u w:val="single"/>
           <w:lang w:val="en-US"/>
         </w:rPr>
       </w:pPr>
@@ -182,10 +2587,33 @@
           <w:rFonts w:hint="cs"/>
           <w:b/>
           <w:bCs/>
+          <w:u w:val="single"/>
           <w:rtl/>
           <w:lang w:val="en-US"/>
         </w:rPr>
         <w:t>בונוסים</w:t>
+      </w:r>
+      <w:r>
+        <w:rPr>
+          <w:rFonts w:hint="cs"/>
+          <w:b/>
+          <w:bCs/>
+          <w:u w:val="single"/>
+          <w:rtl/>
+          <w:lang w:val="en-US"/>
+        </w:rPr>
+        <w:t xml:space="preserve"> שבחרנו לממש</w:t>
+      </w:r>
+      <w:r>
+        <w:rPr>
+          <w:rFonts w:hint="cs"/>
+          <w:b/>
+          <w:bCs/>
+          <w:u w:val="single"/>
+          <w:rtl/>
+          <w:lang w:val="en-US"/>
+        </w:rPr>
+        <w:t>:</w:t>
       </w:r>
     </w:p>
     <w:p>
@@ -206,7 +2634,23 @@
           <w:rtl/>
           <w:lang w:val="en-US"/>
         </w:rPr>
-        <w:t>קלף פלוס.</w:t>
+        <w:t xml:space="preserve">מימוש </w:t>
+      </w:r>
+      <w:r>
+        <w:rPr>
+          <w:rFonts w:hint="cs"/>
+          <w:rtl/>
+          <w:lang w:val="en-US"/>
+        </w:rPr>
+        <w:t>קלף פלוס</w:t>
+      </w:r>
+      <w:r>
+        <w:rPr>
+          <w:rFonts w:hint="cs"/>
+          <w:rtl/>
+          <w:lang w:val="en-US"/>
+        </w:rPr>
+        <w:t>.</w:t>
       </w:r>
     </w:p>
     <w:p>
@@ -218,18 +2662,64 @@
         </w:numPr>
         <w:bidi/>
         <w:rPr>
-          <w:rFonts w:hint="cs"/>
-          <w:rtl/>
-          <w:lang w:val="en-US"/>
-        </w:rPr>
-      </w:pPr>
-      <w:r>
-        <w:rPr>
-          <w:rFonts w:hint="cs"/>
-          <w:rtl/>
-          <w:lang w:val="en-US"/>
-        </w:rPr>
-        <w:t>אפשרנו אפשרות למשחק חדש. אך, לא התחשבנו בסטטיסטיקה של המשחק הקודם.</w:t>
+          <w:rtl/>
+          <w:lang w:val="en-US"/>
+        </w:rPr>
+      </w:pPr>
+      <w:r>
+        <w:rPr>
+          <w:rFonts w:hint="cs"/>
+          <w:rtl/>
+          <w:lang w:val="en-US"/>
+        </w:rPr>
+        <w:t>התחלת משחק מחדש</w:t>
+      </w:r>
+      <w:r>
+        <w:rPr>
+          <w:rFonts w:hint="cs"/>
+          <w:rtl/>
+          <w:lang w:val="en-US"/>
+        </w:rPr>
+        <w:t xml:space="preserve"> </w:t>
+      </w:r>
+      <w:r>
+        <w:rPr>
+          <w:rtl/>
+          <w:lang w:val="en-US"/>
+        </w:rPr>
+        <w:t>–</w:t>
+      </w:r>
+      <w:r>
+        <w:rPr>
+          <w:rFonts w:hint="cs"/>
+          <w:rtl/>
+          <w:lang w:val="en-US"/>
+        </w:rPr>
+        <w:t xml:space="preserve"> מפאת קוצר זמן ללא מימוש</w:t>
+      </w:r>
+      <w:r>
+        <w:rPr>
+          <w:rFonts w:hint="cs"/>
+          <w:rtl/>
+          <w:lang w:val="en-US"/>
+        </w:rPr>
+        <w:t xml:space="preserve"> </w:t>
+      </w:r>
+      <w:r>
+        <w:rPr>
+          <w:rFonts w:hint="cs"/>
+          <w:rtl/>
+          <w:lang w:val="en-US"/>
+        </w:rPr>
+        <w:t xml:space="preserve">התחשבות </w:t>
+      </w:r>
+      <w:r>
+        <w:rPr>
+          <w:rFonts w:hint="cs"/>
+          <w:rtl/>
+          <w:lang w:val="en-US"/>
+        </w:rPr>
+        <w:t>בסטטיסטיקה של המשחק הקודם.</w:t>
       </w:r>
     </w:p>
     <w:sectPr>
@@ -245,6 +2735,92 @@
 <file path=word/numbering.xml><?xml version="1.0" encoding="utf-8"?>
 <w:numbering xmlns:wpc="http://schemas.microsoft.com/office/word/2010/wordprocessingCanvas" xmlns:cx="http://schemas.microsoft.com/office/drawing/2014/chartex" xmlns:cx1="http://schemas.microsoft.com/office/drawing/2015/9/8/chartex" xmlns:cx2="http://schemas.microsoft.com/office/drawing/2015/10/21/chartex" xmlns:cx3="http://schemas.microsoft.com/office/drawing/2016/5/9/chartex" xmlns:cx4="http://schemas.microsoft.com/office/drawing/2016/5/10/chartex" xmlns:cx5="http://schemas.microsoft.com/office/drawing/2016/5/11/chartex" xmlns:cx6="http://schemas.microsoft.com/office/drawing/2016/5/12/chartex" xmlns:cx7="http://schemas.microsoft.com/office/drawing/2016/5/13/chartex" xmlns:cx8="http://schemas.microsoft.com/office/drawing/2016/5/14/chartex" xmlns:mc="http://schemas.openxmlformats.org/markup-compatibility/2006" xmlns:aink="http://schemas.microsoft.com/office/drawing/2016/ink" xmlns:am3d="http://schemas.microsoft.com/office/drawing/2017/model3d" xmlns:o="urn:schemas-microsoft-com:office:office" xmlns:r="http://schemas.openxmlformats.org/officeDocument/2006/relationships" xmlns:m="http://schemas.openxmlformats.org/officeDocument/2006/math" xmlns:v="urn:schemas-microsoft-com:vml" xmlns:wp14="http://schemas.microsoft.com/office/word/2010/wordprocessingDrawing" xmlns:wp="http://schemas.openxmlformats.org/drawingml/2006/wordprocessingDrawing" xmlns:w10="urn:schemas-microsoft-com:office:word" xmlns:w="http://schemas.openxmlformats.org/wordprocessingml/2006/main" xmlns:w14="http://schemas.microsoft.com/office/word/2010/wordml" xmlns:w15="http://schemas.microsoft.com/office/word/2012/wordml" xmlns:w16cid="http://schemas.microsoft.com/office/word/2016/wordml/cid" xmlns:w16se="http://schemas.microsoft.com/office/word/2015/wordml/symex" xmlns:wpg="http://schemas.microsoft.com/office/word/2010/wordprocessingGroup" xmlns:wpi="http://schemas.microsoft.com/office/word/2010/wordprocessingInk" xmlns:wne="http://schemas.microsoft.com/office/word/2006/wordml" xmlns:wps="http://schemas.microsoft.com/office/word/2010/wordprocessingShape" mc:Ignorable="w14 w15 w16se w16cid wp14">
   <w:abstractNum w:abstractNumId="0" w15:restartNumberingAfterBreak="0">
+    <w:nsid w:val="01E30A97"/>
+    <w:multiLevelType w:val="hybridMultilevel"/>
+    <w:tmpl w:val="EDF69D82"/>
+    <w:lvl w:ilvl="0" w:tplc="0409001B">
+      <w:start w:val="1"/>
+      <w:numFmt w:val="lowerRoman"/>
+      <w:lvlText w:val="%1."/>
+      <w:lvlJc w:val="right"/>
+      <w:pPr>
+        <w:ind w:left="2340" w:hanging="360"/>
+      </w:pPr>
+    </w:lvl>
+    <w:lvl w:ilvl="1" w:tplc="04090019" w:tentative="1">
+      <w:start w:val="1"/>
+      <w:numFmt w:val="lowerLetter"/>
+      <w:lvlText w:val="%2."/>
+      <w:lvlJc w:val="left"/>
+      <w:pPr>
+        <w:ind w:left="3060" w:hanging="360"/>
+      </w:pPr>
+    </w:lvl>
+    <w:lvl w:ilvl="2" w:tplc="0409001B" w:tentative="1">
+      <w:start w:val="1"/>
+      <w:numFmt w:val="lowerRoman"/>
+      <w:lvlText w:val="%3."/>
+      <w:lvlJc w:val="right"/>
+      <w:pPr>
+        <w:ind w:left="3780" w:hanging="180"/>
+      </w:pPr>
+    </w:lvl>
+    <w:lvl w:ilvl="3" w:tplc="0409000F" w:tentative="1">
+      <w:start w:val="1"/>
+      <w:numFmt w:val="decimal"/>
+      <w:lvlText w:val="%4."/>
+      <w:lvlJc w:val="left"/>
+      <w:pPr>
+        <w:ind w:left="4500" w:hanging="360"/>
+      </w:pPr>
+    </w:lvl>
+    <w:lvl w:ilvl="4" w:tplc="04090019" w:tentative="1">
+      <w:start w:val="1"/>
+      <w:numFmt w:val="lowerLetter"/>
+      <w:lvlText w:val="%5."/>
+      <w:lvlJc w:val="left"/>
+      <w:pPr>
+        <w:ind w:left="5220" w:hanging="360"/>
+      </w:pPr>
+    </w:lvl>
+    <w:lvl w:ilvl="5" w:tplc="0409001B" w:tentative="1">
+      <w:start w:val="1"/>
+      <w:numFmt w:val="lowerRoman"/>
+      <w:lvlText w:val="%6."/>
+      <w:lvlJc w:val="right"/>
+      <w:pPr>
+        <w:ind w:left="5940" w:hanging="180"/>
+      </w:pPr>
+    </w:lvl>
+    <w:lvl w:ilvl="6" w:tplc="0409000F" w:tentative="1">
+      <w:start w:val="1"/>
+      <w:numFmt w:val="decimal"/>
+      <w:lvlText w:val="%7."/>
+      <w:lvlJc w:val="left"/>
+      <w:pPr>
+        <w:ind w:left="6660" w:hanging="360"/>
+      </w:pPr>
+    </w:lvl>
+    <w:lvl w:ilvl="7" w:tplc="04090019" w:tentative="1">
+      <w:start w:val="1"/>
+      <w:numFmt w:val="lowerLetter"/>
+      <w:lvlText w:val="%8."/>
+      <w:lvlJc w:val="left"/>
+      <w:pPr>
+        <w:ind w:left="7380" w:hanging="360"/>
+      </w:pPr>
+    </w:lvl>
+    <w:lvl w:ilvl="8" w:tplc="0409001B" w:tentative="1">
+      <w:start w:val="1"/>
+      <w:numFmt w:val="lowerRoman"/>
+      <w:lvlText w:val="%9."/>
+      <w:lvlJc w:val="right"/>
+      <w:pPr>
+        <w:ind w:left="8100" w:hanging="180"/>
+      </w:pPr>
+    </w:lvl>
+  </w:abstractNum>
+  <w:abstractNum w:abstractNumId="1" w15:restartNumberingAfterBreak="0">
     <w:nsid w:val="27C97FB8"/>
     <w:multiLevelType w:val="hybridMultilevel"/>
     <w:tmpl w:val="BB2ACA0E"/>
@@ -333,7 +2909,7 @@
       </w:pPr>
     </w:lvl>
   </w:abstractNum>
-  <w:abstractNum w:abstractNumId="1" w15:restartNumberingAfterBreak="0">
+  <w:abstractNum w:abstractNumId="2" w15:restartNumberingAfterBreak="0">
     <w:nsid w:val="46167AEA"/>
     <w:multiLevelType w:val="hybridMultilevel"/>
     <w:tmpl w:val="891A50CE"/>
@@ -422,7 +2998,96 @@
       </w:pPr>
     </w:lvl>
   </w:abstractNum>
-  <w:abstractNum w:abstractNumId="2" w15:restartNumberingAfterBreak="0">
+  <w:abstractNum w:abstractNumId="3" w15:restartNumberingAfterBreak="0">
+    <w:nsid w:val="4C2E53C3"/>
+    <w:multiLevelType w:val="hybridMultilevel"/>
+    <w:tmpl w:val="3B96597E"/>
+    <w:lvl w:ilvl="0" w:tplc="0409000F">
+      <w:start w:val="1"/>
+      <w:numFmt w:val="decimal"/>
+      <w:lvlText w:val="%1."/>
+      <w:lvlJc w:val="left"/>
+      <w:pPr>
+        <w:ind w:left="720" w:hanging="360"/>
+      </w:pPr>
+      <w:rPr>
+        <w:rFonts w:hint="default"/>
+      </w:rPr>
+    </w:lvl>
+    <w:lvl w:ilvl="1" w:tplc="04090019">
+      <w:start w:val="1"/>
+      <w:numFmt w:val="lowerLetter"/>
+      <w:lvlText w:val="%2."/>
+      <w:lvlJc w:val="left"/>
+      <w:pPr>
+        <w:ind w:left="1440" w:hanging="360"/>
+      </w:pPr>
+    </w:lvl>
+    <w:lvl w:ilvl="2" w:tplc="0409001B">
+      <w:start w:val="1"/>
+      <w:numFmt w:val="lowerRoman"/>
+      <w:lvlText w:val="%3."/>
+      <w:lvlJc w:val="right"/>
+      <w:pPr>
+        <w:ind w:left="2160" w:hanging="180"/>
+      </w:pPr>
+    </w:lvl>
+    <w:lvl w:ilvl="3" w:tplc="0409000F">
+      <w:start w:val="1"/>
+      <w:numFmt w:val="decimal"/>
+      <w:lvlText w:val="%4."/>
+      <w:lvlJc w:val="left"/>
+      <w:pPr>
+        <w:ind w:left="2880" w:hanging="360"/>
+      </w:pPr>
+    </w:lvl>
+    <w:lvl w:ilvl="4" w:tplc="04090019">
+      <w:start w:val="1"/>
+      <w:numFmt w:val="lowerLetter"/>
+      <w:lvlText w:val="%5."/>
+      <w:lvlJc w:val="left"/>
+      <w:pPr>
+        <w:ind w:left="3600" w:hanging="360"/>
+      </w:pPr>
+    </w:lvl>
+    <w:lvl w:ilvl="5" w:tplc="0409001B" w:tentative="1">
+      <w:start w:val="1"/>
+      <w:numFmt w:val="lowerRoman"/>
+      <w:lvlText w:val="%6."/>
+      <w:lvlJc w:val="right"/>
+      <w:pPr>
+        <w:ind w:left="4320" w:hanging="180"/>
+      </w:pPr>
+    </w:lvl>
+    <w:lvl w:ilvl="6" w:tplc="0409000F" w:tentative="1">
+      <w:start w:val="1"/>
+      <w:numFmt w:val="decimal"/>
+      <w:lvlText w:val="%7."/>
+      <w:lvlJc w:val="left"/>
+      <w:pPr>
+        <w:ind w:left="5040" w:hanging="360"/>
+      </w:pPr>
+    </w:lvl>
+    <w:lvl w:ilvl="7" w:tplc="04090019" w:tentative="1">
+      <w:start w:val="1"/>
+      <w:numFmt w:val="lowerLetter"/>
+      <w:lvlText w:val="%8."/>
+      <w:lvlJc w:val="left"/>
+      <w:pPr>
+        <w:ind w:left="5760" w:hanging="360"/>
+      </w:pPr>
+    </w:lvl>
+    <w:lvl w:ilvl="8" w:tplc="0409001B" w:tentative="1">
+      <w:start w:val="1"/>
+      <w:numFmt w:val="lowerRoman"/>
+      <w:lvlText w:val="%9."/>
+      <w:lvlJc w:val="right"/>
+      <w:pPr>
+        <w:ind w:left="6480" w:hanging="180"/>
+      </w:pPr>
+    </w:lvl>
+  </w:abstractNum>
+  <w:abstractNum w:abstractNumId="4" w15:restartNumberingAfterBreak="0">
     <w:nsid w:val="5F172DDB"/>
     <w:multiLevelType w:val="hybridMultilevel"/>
     <w:tmpl w:val="536E2B7E"/>
@@ -511,14 +3176,112 @@
       </w:pPr>
     </w:lvl>
   </w:abstractNum>
+  <w:abstractNum w:abstractNumId="5" w15:restartNumberingAfterBreak="0">
+    <w:nsid w:val="666D3D7F"/>
+    <w:multiLevelType w:val="hybridMultilevel"/>
+    <w:tmpl w:val="3B96597E"/>
+    <w:lvl w:ilvl="0" w:tplc="0409000F">
+      <w:start w:val="1"/>
+      <w:numFmt w:val="decimal"/>
+      <w:lvlText w:val="%1."/>
+      <w:lvlJc w:val="left"/>
+      <w:pPr>
+        <w:ind w:left="720" w:hanging="360"/>
+      </w:pPr>
+      <w:rPr>
+        <w:rFonts w:hint="default"/>
+      </w:rPr>
+    </w:lvl>
+    <w:lvl w:ilvl="1" w:tplc="04090019">
+      <w:start w:val="1"/>
+      <w:numFmt w:val="lowerLetter"/>
+      <w:lvlText w:val="%2."/>
+      <w:lvlJc w:val="left"/>
+      <w:pPr>
+        <w:ind w:left="1440" w:hanging="360"/>
+      </w:pPr>
+    </w:lvl>
+    <w:lvl w:ilvl="2" w:tplc="0409001B">
+      <w:start w:val="1"/>
+      <w:numFmt w:val="lowerRoman"/>
+      <w:lvlText w:val="%3."/>
+      <w:lvlJc w:val="right"/>
+      <w:pPr>
+        <w:ind w:left="2160" w:hanging="180"/>
+      </w:pPr>
+    </w:lvl>
+    <w:lvl w:ilvl="3" w:tplc="0409000F">
+      <w:start w:val="1"/>
+      <w:numFmt w:val="decimal"/>
+      <w:lvlText w:val="%4."/>
+      <w:lvlJc w:val="left"/>
+      <w:pPr>
+        <w:ind w:left="2880" w:hanging="360"/>
+      </w:pPr>
+    </w:lvl>
+    <w:lvl w:ilvl="4" w:tplc="04090019">
+      <w:start w:val="1"/>
+      <w:numFmt w:val="lowerLetter"/>
+      <w:lvlText w:val="%5."/>
+      <w:lvlJc w:val="left"/>
+      <w:pPr>
+        <w:ind w:left="3600" w:hanging="360"/>
+      </w:pPr>
+    </w:lvl>
+    <w:lvl w:ilvl="5" w:tplc="0409001B" w:tentative="1">
+      <w:start w:val="1"/>
+      <w:numFmt w:val="lowerRoman"/>
+      <w:lvlText w:val="%6."/>
+      <w:lvlJc w:val="right"/>
+      <w:pPr>
+        <w:ind w:left="4320" w:hanging="180"/>
+      </w:pPr>
+    </w:lvl>
+    <w:lvl w:ilvl="6" w:tplc="0409000F" w:tentative="1">
+      <w:start w:val="1"/>
+      <w:numFmt w:val="decimal"/>
+      <w:lvlText w:val="%7."/>
+      <w:lvlJc w:val="left"/>
+      <w:pPr>
+        <w:ind w:left="5040" w:hanging="360"/>
+      </w:pPr>
+    </w:lvl>
+    <w:lvl w:ilvl="7" w:tplc="04090019" w:tentative="1">
+      <w:start w:val="1"/>
+      <w:numFmt w:val="lowerLetter"/>
+      <w:lvlText w:val="%8."/>
+      <w:lvlJc w:val="left"/>
+      <w:pPr>
+        <w:ind w:left="5760" w:hanging="360"/>
+      </w:pPr>
+    </w:lvl>
+    <w:lvl w:ilvl="8" w:tplc="0409001B" w:tentative="1">
+      <w:start w:val="1"/>
+      <w:numFmt w:val="lowerRoman"/>
+      <w:lvlText w:val="%9."/>
+      <w:lvlJc w:val="right"/>
+      <w:pPr>
+        <w:ind w:left="6480" w:hanging="180"/>
+      </w:pPr>
+    </w:lvl>
+  </w:abstractNum>
   <w:num w:numId="1">
+    <w:abstractNumId w:val="2"/>
+  </w:num>
+  <w:num w:numId="2">
     <w:abstractNumId w:val="1"/>
   </w:num>
-  <w:num w:numId="2">
+  <w:num w:numId="3">
+    <w:abstractNumId w:val="4"/>
+  </w:num>
+  <w:num w:numId="4">
+    <w:abstractNumId w:val="3"/>
+  </w:num>
+  <w:num w:numId="5">
     <w:abstractNumId w:val="0"/>
   </w:num>
-  <w:num w:numId="3">
-    <w:abstractNumId w:val="2"/>
+  <w:num w:numId="6">
+    <w:abstractNumId w:val="5"/>
   </w:num>
 </w:numbering>
 </file>
@@ -531,7 +3294,7 @@
         <w:rFonts w:asciiTheme="minorHAnsi" w:eastAsiaTheme="minorHAnsi" w:hAnsiTheme="minorHAnsi" w:cstheme="minorBidi"/>
         <w:sz w:val="22"/>
         <w:szCs w:val="22"/>
-        <w:lang w:val="en-IL" w:eastAsia="en-US" w:bidi="he-IL"/>
+        <w:lang w:eastAsia="en-US" w:bidi="he-IL"/>
       </w:rPr>
     </w:rPrDefault>
     <w:pPrDefault>
@@ -959,6 +3722,23 @@
       <w:contextualSpacing/>
     </w:pPr>
   </w:style>
+  <w:style w:type="paragraph" w:styleId="NormalWeb">
+    <w:name w:val="Normal (Web)"/>
+    <w:basedOn w:val="Normal"/>
+    <w:uiPriority w:val="99"/>
+    <w:semiHidden/>
+    <w:unhideWhenUsed/>
+    <w:rsid w:val="00496536"/>
+    <w:pPr>
+      <w:spacing w:before="100" w:beforeAutospacing="1" w:after="100" w:afterAutospacing="1" w:line="240" w:lineRule="auto"/>
+    </w:pPr>
+    <w:rPr>
+      <w:rFonts w:ascii="Times New Roman" w:eastAsia="Times New Roman" w:hAnsi="Times New Roman" w:cs="Times New Roman"/>
+      <w:sz w:val="24"/>
+      <w:szCs w:val="24"/>
+      <w:lang w:val="en-US"/>
+    </w:rPr>
+  </w:style>
 </w:styles>
 </file>
 

</xml_diff>